<commit_message>
Minor code updates and re-running
</commit_message>
<xml_diff>
--- a/Supporting Document.docx
+++ b/Supporting Document.docx
@@ -1,6 +1,6 @@
 
 <file path=word/document.xml><?xml version="1.0" encoding="utf-8"?>
-<w:document xmlns:wpc="http://schemas.microsoft.com/office/word/2010/wordprocessingCanvas" xmlns:cx="http://schemas.microsoft.com/office/drawing/2014/chartex" xmlns:cx1="http://schemas.microsoft.com/office/drawing/2015/9/8/chartex" xmlns:cx2="http://schemas.microsoft.com/office/drawing/2015/10/21/chartex" xmlns:cx3="http://schemas.microsoft.com/office/drawing/2016/5/9/chartex" xmlns:cx4="http://schemas.microsoft.com/office/drawing/2016/5/10/chartex" xmlns:cx5="http://schemas.microsoft.com/office/drawing/2016/5/11/chartex" xmlns:cx6="http://schemas.microsoft.com/office/drawing/2016/5/12/chartex" xmlns:cx7="http://schemas.microsoft.com/office/drawing/2016/5/13/chartex" xmlns:cx8="http://schemas.microsoft.com/office/drawing/2016/5/14/chartex" xmlns:mc="http://schemas.openxmlformats.org/markup-compatibility/2006" xmlns:aink="http://schemas.microsoft.com/office/drawing/2016/ink" xmlns:am3d="http://schemas.microsoft.com/office/drawing/2017/model3d" xmlns:o="urn:schemas-microsoft-com:office:office" xmlns:r="http://schemas.openxmlformats.org/officeDocument/2006/relationships" xmlns:m="http://schemas.openxmlformats.org/officeDocument/2006/math" xmlns:v="urn:schemas-microsoft-com:vml" xmlns:wp14="http://schemas.microsoft.com/office/word/2010/wordprocessingDrawing" xmlns:wp="http://schemas.openxmlformats.org/drawingml/2006/wordprocessingDrawing" xmlns:w10="urn:schemas-microsoft-com:office:word" xmlns:w="http://schemas.openxmlformats.org/wordprocessingml/2006/main" xmlns:w14="http://schemas.microsoft.com/office/word/2010/wordml" xmlns:w15="http://schemas.microsoft.com/office/word/2012/wordml" xmlns:w16cex="http://schemas.microsoft.com/office/word/2018/wordml/cex" xmlns:w16cid="http://schemas.microsoft.com/office/word/2016/wordml/cid" xmlns:w16="http://schemas.microsoft.com/office/word/2018/wordml" xmlns:w16se="http://schemas.microsoft.com/office/word/2015/wordml/symex" xmlns:wpg="http://schemas.microsoft.com/office/word/2010/wordprocessingGroup" xmlns:wpi="http://schemas.microsoft.com/office/word/2010/wordprocessingInk" xmlns:wne="http://schemas.microsoft.com/office/word/2006/wordml" xmlns:wps="http://schemas.microsoft.com/office/word/2010/wordprocessingShape" mc:Ignorable="w14 w15 w16se w16cid w16 w16cex wp14">
+<w:document xmlns:wpc="http://schemas.microsoft.com/office/word/2010/wordprocessingCanvas" xmlns:cx="http://schemas.microsoft.com/office/drawing/2014/chartex" xmlns:cx1="http://schemas.microsoft.com/office/drawing/2015/9/8/chartex" xmlns:mc="http://schemas.openxmlformats.org/markup-compatibility/2006" xmlns:o="urn:schemas-microsoft-com:office:office" xmlns:r="http://schemas.openxmlformats.org/officeDocument/2006/relationships" xmlns:m="http://schemas.openxmlformats.org/officeDocument/2006/math" xmlns:v="urn:schemas-microsoft-com:vml" xmlns:wp14="http://schemas.microsoft.com/office/word/2010/wordprocessingDrawing" xmlns:wp="http://schemas.openxmlformats.org/drawingml/2006/wordprocessingDrawing" xmlns:w10="urn:schemas-microsoft-com:office:word" xmlns:w="http://schemas.openxmlformats.org/wordprocessingml/2006/main" xmlns:w14="http://schemas.microsoft.com/office/word/2010/wordml" xmlns:w15="http://schemas.microsoft.com/office/word/2012/wordml" xmlns:w16se="http://schemas.microsoft.com/office/word/2015/wordml/symex" xmlns:wpg="http://schemas.microsoft.com/office/word/2010/wordprocessingGroup" xmlns:wpi="http://schemas.microsoft.com/office/word/2010/wordprocessingInk" xmlns:wne="http://schemas.microsoft.com/office/word/2006/wordml" xmlns:wps="http://schemas.microsoft.com/office/word/2010/wordprocessingShape" mc:Ignorable="w14 w15 w16se wp14">
   <w:body>
     <w:sdt>
       <w:sdtPr>
@@ -42,7 +42,19 @@
               <w:szCs w:val="32"/>
               <w:lang w:val="en-US"/>
             </w:rPr>
-            <w:t>Construction Classification System Database for Understanding Resource Use in Building Construction</w:t>
+            <w:t xml:space="preserve">Construction Classification System Database for Understanding </w:t>
+          </w:r>
+          <w:bookmarkStart w:id="0" w:name="_GoBack"/>
+          <w:bookmarkEnd w:id="0"/>
+          <w:r>
+            <w:rPr>
+              <w:rFonts w:asciiTheme="majorHAnsi" w:eastAsiaTheme="majorEastAsia" w:hAnsiTheme="majorHAnsi" w:cstheme="majorBidi"/>
+              <w:color w:val="2E74B5" w:themeColor="accent1" w:themeShade="BF"/>
+              <w:sz w:val="32"/>
+              <w:szCs w:val="32"/>
+              <w:lang w:val="en-US"/>
+            </w:rPr>
+            <w:t>Resource Use in Building Construction</w:t>
           </w:r>
         </w:p>
         <w:p>
@@ -437,14 +449,14 @@
           <w:color w:val="auto"/>
         </w:rPr>
       </w:pPr>
-      <w:bookmarkStart w:id="0" w:name="_Toc67554729"/>
+      <w:bookmarkStart w:id="1" w:name="_Toc67554729"/>
       <w:r>
         <w:rPr>
           <w:color w:val="auto"/>
         </w:rPr>
         <w:t>1. Introduction</w:t>
       </w:r>
-      <w:bookmarkEnd w:id="0"/>
+      <w:bookmarkEnd w:id="1"/>
     </w:p>
     <w:p>
       <w:pPr>
@@ -897,7 +909,7 @@
           <w:sz w:val="22"/>
           <w:szCs w:val="22"/>
         </w:rPr>
-        <w:t xml:space="preserve"> in May 2021</w:t>
+        <w:t xml:space="preserve"> in </w:t>
       </w:r>
       <w:r>
         <w:rPr>
@@ -905,6 +917,22 @@
           <w:sz w:val="22"/>
           <w:szCs w:val="22"/>
         </w:rPr>
+        <w:t>October</w:t>
+      </w:r>
+      <w:r>
+        <w:rPr>
+          <w:rFonts w:ascii="Calibri" w:hAnsi="Calibri" w:cs="Calibri"/>
+          <w:sz w:val="22"/>
+          <w:szCs w:val="22"/>
+        </w:rPr>
+        <w:t xml:space="preserve"> 2021</w:t>
+      </w:r>
+      <w:r>
+        <w:rPr>
+          <w:rFonts w:ascii="Calibri" w:hAnsi="Calibri" w:cs="Calibri"/>
+          <w:sz w:val="22"/>
+          <w:szCs w:val="22"/>
+        </w:rPr>
         <w:t xml:space="preserve"> to describe the dataset and the associated methods and details. </w:t>
       </w:r>
     </w:p>
@@ -977,7 +1005,7 @@
           <w:color w:val="auto"/>
         </w:rPr>
       </w:pPr>
-      <w:bookmarkStart w:id="1" w:name="_Toc67554731"/>
+      <w:bookmarkStart w:id="2" w:name="_Toc67554731"/>
       <w:r>
         <w:rPr>
           <w:color w:val="auto"/>
@@ -997,7 +1025,7 @@
         </w:rPr>
         <w:t>Variables</w:t>
       </w:r>
-      <w:bookmarkEnd w:id="1"/>
+      <w:bookmarkEnd w:id="2"/>
       <w:r>
         <w:rPr>
           <w:color w:val="auto"/>
@@ -1435,7 +1463,6 @@
         <w:jc w:val="both"/>
       </w:pPr>
       <w:r>
-        <w:lastRenderedPageBreak/>
         <w:t>mf_level_1: Divisions of a building by the related work results (i.e., Construction result achieved in the production stage and identified by one or more of the following: the particular skill or trade involved; the construction resources use</w:t>
       </w:r>
       <w:r>
@@ -1541,7 +1568,13 @@
         <w:jc w:val="both"/>
       </w:pPr>
       <w:r>
-        <w:t xml:space="preserve">uncertainty_score: Communicates the uncertainty of the data sources used in the quantification process of the material on a scale of 1 to 5. The pedigree matrix originally developed by </w:t>
+        <w:t xml:space="preserve">uncertainty_score: Communicates the uncertainty of the data sources used in the quantification process of the material on a scale of 1 to </w:t>
+      </w:r>
+      <w:r>
+        <w:t>6</w:t>
+      </w:r>
+      <w:r>
+        <w:t xml:space="preserve">. The pedigree matrix originally developed by </w:t>
       </w:r>
       <w:r>
         <w:fldChar w:fldCharType="begin" w:fldLock="1"/>
@@ -1752,15 +1785,14 @@
           <w:color w:val="auto"/>
         </w:rPr>
       </w:pPr>
-      <w:bookmarkStart w:id="2" w:name="_Toc67554730"/>
+      <w:bookmarkStart w:id="3" w:name="_Toc67554730"/>
       <w:r>
         <w:rPr>
           <w:color w:val="auto"/>
         </w:rPr>
-        <w:lastRenderedPageBreak/>
         <w:t>3. Guidelines for contributing to the database</w:t>
       </w:r>
-      <w:bookmarkEnd w:id="2"/>
+      <w:bookmarkEnd w:id="3"/>
       <w:r>
         <w:rPr>
           <w:color w:val="auto"/>
@@ -1925,14 +1957,14 @@
           <w:color w:val="auto"/>
         </w:rPr>
       </w:pPr>
-      <w:bookmarkStart w:id="3" w:name="_Toc67554732"/>
+      <w:bookmarkStart w:id="4" w:name="_Toc67554732"/>
       <w:r>
         <w:rPr>
           <w:color w:val="auto"/>
         </w:rPr>
         <w:t>4. Tables</w:t>
       </w:r>
-      <w:bookmarkEnd w:id="3"/>
+      <w:bookmarkEnd w:id="4"/>
     </w:p>
     <w:p>
       <w:pPr>
@@ -2833,7 +2865,6 @@
         <w:rPr>
           <w:i/>
         </w:rPr>
-        <w:lastRenderedPageBreak/>
         <w:t>Table 2. List of building types</w:t>
       </w:r>
     </w:p>
@@ -3589,7 +3620,7 @@
                 <w:color w:val="000000"/>
                 <w:lang w:eastAsia="en-CA"/>
               </w:rPr>
-              <w:t>Mixed Use (Residential, Office &amp; Cafe)</w:t>
+              <w:t>Mixed Use</w:t>
             </w:r>
           </w:p>
         </w:tc>
@@ -4982,7 +5013,6 @@
         <w:rPr>
           <w:i/>
         </w:rPr>
-        <w:lastRenderedPageBreak/>
         <w:t xml:space="preserve">Table </w:t>
       </w:r>
       <w:r>
@@ -6963,7 +6993,7 @@
                 <w:color w:val="000000"/>
                 <w:lang w:eastAsia="en-CA"/>
               </w:rPr>
-              <w:t>Floor Trusses</w:t>
+              <w:t>Roof Window and Skylight Performance</w:t>
             </w:r>
           </w:p>
         </w:tc>
@@ -6996,7 +7026,7 @@
                 <w:color w:val="000000"/>
                 <w:lang w:eastAsia="en-CA"/>
               </w:rPr>
-              <w:t>FTS</w:t>
+              <w:t>RWS</w:t>
             </w:r>
           </w:p>
         </w:tc>
@@ -7016,77 +7046,6 @@
             </w:tcBorders>
             <w:shd w:val="clear" w:color="auto" w:fill="auto"/>
             <w:noWrap/>
-            <w:vAlign w:val="bottom"/>
-            <w:hideMark/>
-          </w:tcPr>
-          <w:p>
-            <w:pPr>
-              <w:spacing w:after="0" w:line="240" w:lineRule="auto"/>
-              <w:rPr>
-                <w:rFonts w:ascii="Calibri" w:eastAsia="Times New Roman" w:hAnsi="Calibri" w:cs="Calibri"/>
-                <w:color w:val="000000"/>
-                <w:lang w:eastAsia="en-CA"/>
-              </w:rPr>
-            </w:pPr>
-            <w:r>
-              <w:rPr>
-                <w:rFonts w:ascii="Calibri" w:eastAsia="Times New Roman" w:hAnsi="Calibri" w:cs="Calibri"/>
-                <w:color w:val="000000"/>
-                <w:lang w:eastAsia="en-CA"/>
-              </w:rPr>
-              <w:t>Roof Window and Skylight Performance</w:t>
-            </w:r>
-          </w:p>
-        </w:tc>
-        <w:tc>
-          <w:tcPr>
-            <w:tcW w:w="960" w:type="dxa"/>
-            <w:tcBorders>
-              <w:top w:val="nil"/>
-              <w:left w:val="nil"/>
-              <w:bottom w:val="nil"/>
-              <w:right w:val="nil"/>
-            </w:tcBorders>
-            <w:shd w:val="clear" w:color="auto" w:fill="auto"/>
-            <w:noWrap/>
-            <w:vAlign w:val="bottom"/>
-            <w:hideMark/>
-          </w:tcPr>
-          <w:p>
-            <w:pPr>
-              <w:spacing w:after="0" w:line="240" w:lineRule="auto"/>
-              <w:rPr>
-                <w:rFonts w:ascii="Calibri" w:eastAsia="Times New Roman" w:hAnsi="Calibri" w:cs="Calibri"/>
-                <w:color w:val="000000"/>
-                <w:lang w:eastAsia="en-CA"/>
-              </w:rPr>
-            </w:pPr>
-            <w:r>
-              <w:rPr>
-                <w:rFonts w:ascii="Calibri" w:eastAsia="Times New Roman" w:hAnsi="Calibri" w:cs="Calibri"/>
-                <w:color w:val="000000"/>
-                <w:lang w:eastAsia="en-CA"/>
-              </w:rPr>
-              <w:t>RWS</w:t>
-            </w:r>
-          </w:p>
-        </w:tc>
-      </w:tr>
-      <w:tr>
-        <w:trPr>
-          <w:trHeight w:val="300"/>
-        </w:trPr>
-        <w:tc>
-          <w:tcPr>
-            <w:tcW w:w="4640" w:type="dxa"/>
-            <w:tcBorders>
-              <w:top w:val="nil"/>
-              <w:left w:val="nil"/>
-              <w:bottom w:val="nil"/>
-              <w:right w:val="nil"/>
-            </w:tcBorders>
-            <w:shd w:val="clear" w:color="auto" w:fill="auto"/>
-            <w:noWrap/>
             <w:vAlign w:val="center"/>
           </w:tcPr>
           <w:p>
@@ -7103,7 +7062,6 @@
                 <w:rFonts w:ascii="Calibri" w:hAnsi="Calibri" w:cs="Calibri"/>
                 <w:color w:val="000000"/>
               </w:rPr>
-              <w:lastRenderedPageBreak/>
               <w:t>Rainwater Storage Tanks</w:t>
             </w:r>
           </w:p>
@@ -7409,6 +7367,7 @@
       </w:tr>
       <w:tr>
         <w:trPr>
+          <w:trHeight w:val="269"/>
           <w:jc w:val="center"/>
         </w:trPr>
         <w:tc>
@@ -7425,28 +7384,52 @@
                 <w:b w:val="0"/>
                 <w:bCs w:val="0"/>
                 <w:color w:val="000000"/>
+                <w:lang w:eastAsia="en-CA"/>
+              </w:rPr>
+            </w:pPr>
+            <w:r>
+              <w:rPr>
+                <w:rFonts w:ascii="Calibri" w:hAnsi="Calibri" w:cs="Calibri"/>
+                <w:b w:val="0"/>
+                <w:bCs w:val="0"/>
+                <w:color w:val="000000"/>
                 <w:sz w:val="22"/>
                 <w:szCs w:val="22"/>
                 <w:lang w:val="en-CA" w:eastAsia="en-CA"/>
               </w:rPr>
-            </w:pPr>
-            <w:r>
+              <w:t>1</w:t>
+            </w:r>
+          </w:p>
+        </w:tc>
+        <w:tc>
+          <w:tcPr>
+            <w:tcW w:w="2054" w:type="pct"/>
+            <w:vAlign w:val="center"/>
+          </w:tcPr>
+          <w:p>
+            <w:pPr>
+              <w:cnfStyle w:val="000000000000" w:firstRow="0" w:lastRow="0" w:firstColumn="0" w:lastColumn="0" w:oddVBand="0" w:evenVBand="0" w:oddHBand="0" w:evenHBand="0" w:firstRowFirstColumn="0" w:firstRowLastColumn="0" w:lastRowFirstColumn="0" w:lastRowLastColumn="0"/>
               <w:rPr>
                 <w:rFonts w:ascii="Calibri" w:hAnsi="Calibri" w:cs="Calibri"/>
-                <w:b w:val="0"/>
-                <w:bCs w:val="0"/>
+                <w:color w:val="000000"/>
+                <w:lang w:eastAsia="en-CA"/>
+              </w:rPr>
+            </w:pPr>
+            <w:r>
+              <w:rPr>
+                <w:rFonts w:ascii="Calibri" w:hAnsi="Calibri" w:cs="Calibri"/>
                 <w:color w:val="000000"/>
                 <w:sz w:val="22"/>
                 <w:szCs w:val="22"/>
                 <w:lang w:val="en-CA" w:eastAsia="en-CA"/>
               </w:rPr>
-              <w:t>1</w:t>
-            </w:r>
-          </w:p>
-        </w:tc>
-        <w:tc>
-          <w:tcPr>
-            <w:tcW w:w="2054" w:type="pct"/>
+              <w:t>Verified data based on measurements</w:t>
+            </w:r>
+          </w:p>
+        </w:tc>
+        <w:tc>
+          <w:tcPr>
+            <w:tcW w:w="2105" w:type="pct"/>
             <w:vAlign w:val="center"/>
           </w:tcPr>
           <w:p>
@@ -7468,35 +7451,7 @@
                 <w:szCs w:val="22"/>
                 <w:lang w:val="en-CA" w:eastAsia="en-CA"/>
               </w:rPr>
-              <w:t>Verified data based on measurements</w:t>
-            </w:r>
-          </w:p>
-        </w:tc>
-        <w:tc>
-          <w:tcPr>
-            <w:tcW w:w="2105" w:type="pct"/>
-            <w:vAlign w:val="center"/>
-          </w:tcPr>
-          <w:p>
-            <w:pPr>
-              <w:cnfStyle w:val="000000000000" w:firstRow="0" w:lastRow="0" w:firstColumn="0" w:lastColumn="0" w:oddVBand="0" w:evenVBand="0" w:oddHBand="0" w:evenHBand="0" w:firstRowFirstColumn="0" w:firstRowLastColumn="0" w:lastRowFirstColumn="0" w:lastRowLastColumn="0"/>
-              <w:rPr>
-                <w:rFonts w:ascii="Calibri" w:hAnsi="Calibri" w:cs="Calibri"/>
-                <w:color w:val="000000"/>
-                <w:sz w:val="22"/>
-                <w:szCs w:val="22"/>
-                <w:lang w:val="en-CA" w:eastAsia="en-CA"/>
-              </w:rPr>
-            </w:pPr>
-            <w:r>
-              <w:rPr>
-                <w:rFonts w:ascii="Calibri" w:hAnsi="Calibri" w:cs="Calibri"/>
-                <w:color w:val="000000"/>
-                <w:sz w:val="22"/>
-                <w:szCs w:val="22"/>
-                <w:lang w:val="en-CA" w:eastAsia="en-CA"/>
-              </w:rPr>
-              <w:t>Material quantification based on building drawings and details (e.g. specifications, notes, legends)</w:t>
+              <w:t>Material quantification based on measurements performed on site, reflecting as-built conditions</w:t>
             </w:r>
           </w:p>
         </w:tc>
@@ -7562,7 +7517,7 @@
                 <w:szCs w:val="22"/>
                 <w:lang w:val="en-CA" w:eastAsia="en-CA"/>
               </w:rPr>
-              <w:t>Verified data partly based on assumptions or non-verified data based on measurements</w:t>
+              <w:t>Verified data based on measurements</w:t>
             </w:r>
           </w:p>
         </w:tc>
@@ -7590,7 +7545,7 @@
                 <w:szCs w:val="22"/>
                 <w:lang w:val="en-CA" w:eastAsia="en-CA"/>
               </w:rPr>
-              <w:t>Material quantification based on trusted references for information not included in the building drawings (e.g. local and/or national building codes, brochures, literature)</w:t>
+              <w:t>Material quantification based on building drawings and details (e.g. specifications, notes, legends)</w:t>
             </w:r>
           </w:p>
         </w:tc>
@@ -7656,7 +7611,7 @@
                 <w:szCs w:val="22"/>
                 <w:lang w:val="en-CA" w:eastAsia="en-CA"/>
               </w:rPr>
-              <w:t>Non-verified data partly based on qualified estimates</w:t>
+              <w:t>Verified data partly based on assumptions or non-verified data based on measurements</w:t>
             </w:r>
           </w:p>
         </w:tc>
@@ -7684,7 +7639,7 @@
                 <w:szCs w:val="22"/>
                 <w:lang w:val="en-CA" w:eastAsia="en-CA"/>
               </w:rPr>
-              <w:t xml:space="preserve">Material quantification based on consultation with industry experts and estimators for information not included in the building drawings </w:t>
+              <w:t>Material quantification based on trusted references for information not included in the building drawings (e.g. local and/or national building codes, brochures, literature)</w:t>
             </w:r>
           </w:p>
         </w:tc>
@@ -7750,7 +7705,7 @@
                 <w:szCs w:val="22"/>
                 <w:lang w:val="en-CA" w:eastAsia="en-CA"/>
               </w:rPr>
-              <w:t>Qualified estimates (e.g. by industrial party)</w:t>
+              <w:t>Non-verified data partly based on qualified estimates</w:t>
             </w:r>
           </w:p>
         </w:tc>
@@ -7778,7 +7733,7 @@
                 <w:szCs w:val="22"/>
                 <w:lang w:val="en-CA" w:eastAsia="en-CA"/>
               </w:rPr>
-              <w:t>Material quantification based on proxy data for information not included in the building drawings</w:t>
+              <w:t xml:space="preserve">Material quantification based on consultation with industry experts and estimators for information not included in the building drawings </w:t>
             </w:r>
           </w:p>
         </w:tc>
@@ -7817,6 +7772,100 @@
                 <w:lang w:val="en-CA" w:eastAsia="en-CA"/>
               </w:rPr>
               <w:t>5</w:t>
+            </w:r>
+          </w:p>
+        </w:tc>
+        <w:tc>
+          <w:tcPr>
+            <w:tcW w:w="2054" w:type="pct"/>
+            <w:vAlign w:val="center"/>
+          </w:tcPr>
+          <w:p>
+            <w:pPr>
+              <w:cnfStyle w:val="000000000000" w:firstRow="0" w:lastRow="0" w:firstColumn="0" w:lastColumn="0" w:oddVBand="0" w:evenVBand="0" w:oddHBand="0" w:evenHBand="0" w:firstRowFirstColumn="0" w:firstRowLastColumn="0" w:lastRowFirstColumn="0" w:lastRowLastColumn="0"/>
+              <w:rPr>
+                <w:rFonts w:ascii="Calibri" w:hAnsi="Calibri" w:cs="Calibri"/>
+                <w:color w:val="000000"/>
+                <w:sz w:val="22"/>
+                <w:szCs w:val="22"/>
+                <w:lang w:val="en-CA" w:eastAsia="en-CA"/>
+              </w:rPr>
+            </w:pPr>
+            <w:r>
+              <w:rPr>
+                <w:rFonts w:ascii="Calibri" w:hAnsi="Calibri" w:cs="Calibri"/>
+                <w:color w:val="000000"/>
+                <w:sz w:val="22"/>
+                <w:szCs w:val="22"/>
+                <w:lang w:val="en-CA" w:eastAsia="en-CA"/>
+              </w:rPr>
+              <w:t>Qualified estimates (e.g. by industrial party)</w:t>
+            </w:r>
+          </w:p>
+        </w:tc>
+        <w:tc>
+          <w:tcPr>
+            <w:tcW w:w="2105" w:type="pct"/>
+            <w:vAlign w:val="center"/>
+          </w:tcPr>
+          <w:p>
+            <w:pPr>
+              <w:cnfStyle w:val="000000000000" w:firstRow="0" w:lastRow="0" w:firstColumn="0" w:lastColumn="0" w:oddVBand="0" w:evenVBand="0" w:oddHBand="0" w:evenHBand="0" w:firstRowFirstColumn="0" w:firstRowLastColumn="0" w:lastRowFirstColumn="0" w:lastRowLastColumn="0"/>
+              <w:rPr>
+                <w:rFonts w:ascii="Calibri" w:hAnsi="Calibri" w:cs="Calibri"/>
+                <w:color w:val="000000"/>
+                <w:sz w:val="22"/>
+                <w:szCs w:val="22"/>
+                <w:lang w:val="en-CA" w:eastAsia="en-CA"/>
+              </w:rPr>
+            </w:pPr>
+            <w:r>
+              <w:rPr>
+                <w:rFonts w:ascii="Calibri" w:hAnsi="Calibri" w:cs="Calibri"/>
+                <w:color w:val="000000"/>
+                <w:sz w:val="22"/>
+                <w:szCs w:val="22"/>
+                <w:lang w:val="en-CA" w:eastAsia="en-CA"/>
+              </w:rPr>
+              <w:t>Material quantification based on proxy data for information not included in the building drawings</w:t>
+            </w:r>
+          </w:p>
+        </w:tc>
+      </w:tr>
+      <w:tr>
+        <w:trPr>
+          <w:jc w:val="center"/>
+        </w:trPr>
+        <w:tc>
+          <w:tcPr>
+            <w:cnfStyle w:val="001000000000" w:firstRow="0" w:lastRow="0" w:firstColumn="1" w:lastColumn="0" w:oddVBand="0" w:evenVBand="0" w:oddHBand="0" w:evenHBand="0" w:firstRowFirstColumn="0" w:firstRowLastColumn="0" w:lastRowFirstColumn="0" w:lastRowLastColumn="0"/>
+            <w:tcW w:w="841" w:type="pct"/>
+            <w:vAlign w:val="center"/>
+          </w:tcPr>
+          <w:p>
+            <w:pPr>
+              <w:jc w:val="center"/>
+              <w:rPr>
+                <w:rFonts w:ascii="Calibri" w:hAnsi="Calibri" w:cs="Calibri"/>
+                <w:b w:val="0"/>
+                <w:bCs w:val="0"/>
+                <w:color w:val="000000"/>
+                <w:sz w:val="22"/>
+                <w:szCs w:val="22"/>
+                <w:lang w:val="en-CA" w:eastAsia="en-CA"/>
+              </w:rPr>
+            </w:pPr>
+            <w:r>
+              <w:rPr>
+                <w:rFonts w:ascii="Calibri" w:hAnsi="Calibri" w:cs="Calibri"/>
+                <w:b w:val="0"/>
+                <w:bCs w:val="0"/>
+                <w:color w:val="000000"/>
+                <w:sz w:val="22"/>
+                <w:szCs w:val="22"/>
+                <w:lang w:val="en-CA" w:eastAsia="en-CA"/>
+              </w:rPr>
+              <w:t>6</w:t>
             </w:r>
           </w:p>
         </w:tc>
@@ -7989,7 +8038,6 @@
           <w:rFonts w:ascii="Calibri" w:hAnsi="Calibri" w:cs="Calibri"/>
           <w:color w:val="000000"/>
         </w:rPr>
-        <w:lastRenderedPageBreak/>
         <w:t>Alex W. Olson</w:t>
       </w:r>
     </w:p>
@@ -8011,7 +8059,21 @@
           <w:rFonts w:ascii="Calibri" w:hAnsi="Calibri" w:cs="Calibri"/>
           <w:color w:val="000000"/>
         </w:rPr>
-        <w:t>Bolaji Olanrewaju</w:t>
+        <w:t xml:space="preserve">Batool </w:t>
+      </w:r>
+      <w:r>
+        <w:rPr>
+          <w:rFonts w:ascii="Calibri" w:hAnsi="Calibri" w:cs="Calibri"/>
+          <w:color w:val="000000"/>
+        </w:rPr>
+        <w:t xml:space="preserve">S. </w:t>
+      </w:r>
+      <w:r>
+        <w:rPr>
+          <w:rFonts w:ascii="Calibri" w:hAnsi="Calibri" w:cs="Calibri"/>
+          <w:color w:val="000000"/>
+        </w:rPr>
+        <w:t>Zehra</w:t>
       </w:r>
     </w:p>
     <w:p>
@@ -8032,7 +8094,14 @@
           <w:rFonts w:ascii="Calibri" w:hAnsi="Calibri" w:cs="Calibri"/>
           <w:color w:val="000000"/>
         </w:rPr>
-        <w:t>Gursans Guven</w:t>
+        <w:t>B</w:t>
+      </w:r>
+      <w:r>
+        <w:rPr>
+          <w:rFonts w:ascii="Calibri" w:hAnsi="Calibri" w:cs="Calibri"/>
+          <w:color w:val="000000"/>
+        </w:rPr>
+        <w:t>olaji Olanrewaju</w:t>
       </w:r>
     </w:p>
     <w:p>
@@ -8053,7 +8122,7 @@
           <w:rFonts w:ascii="Calibri" w:hAnsi="Calibri" w:cs="Calibri"/>
           <w:color w:val="000000"/>
         </w:rPr>
-        <w:t>Kaan Isin</w:t>
+        <w:t>Charu Tyagi</w:t>
       </w:r>
     </w:p>
     <w:p>
@@ -8074,7 +8143,7 @@
           <w:rFonts w:ascii="Calibri" w:hAnsi="Calibri" w:cs="Calibri"/>
           <w:color w:val="000000"/>
         </w:rPr>
-        <w:t>Melanie Tham</w:t>
+        <w:t>Gursans Guven</w:t>
       </w:r>
     </w:p>
     <w:p>
@@ -8095,7 +8164,7 @@
           <w:rFonts w:ascii="Calibri" w:hAnsi="Calibri" w:cs="Calibri"/>
           <w:color w:val="000000"/>
         </w:rPr>
-        <w:t>Molly McGrail</w:t>
+        <w:t>Kaan Isin</w:t>
       </w:r>
     </w:p>
     <w:p>
@@ -8114,20 +8183,94 @@
       <w:r>
         <w:rPr>
           <w:rFonts w:ascii="Calibri" w:hAnsi="Calibri" w:cs="Calibri"/>
-          <w:color w:val="000000" w:themeColor="text1"/>
-        </w:rPr>
-        <w:t>Shoshanna Saxe</w:t>
+          <w:color w:val="000000"/>
+        </w:rPr>
+        <w:t>Melanie Tham</w:t>
       </w:r>
     </w:p>
     <w:p>
       <w:pPr>
-        <w:shd w:val="clear" w:color="auto" w:fill="FFFFFF" w:themeFill="background1"/>
-        <w:spacing w:before="60" w:afterAutospacing="1" w:line="240" w:lineRule="auto"/>
+        <w:numPr>
+          <w:ilvl w:val="0"/>
+          <w:numId w:val="6"/>
+        </w:numPr>
+        <w:shd w:val="clear" w:color="auto" w:fill="FFFFFF"/>
+        <w:spacing w:before="60" w:after="100" w:afterAutospacing="1" w:line="240" w:lineRule="auto"/>
+        <w:rPr>
+          <w:rFonts w:ascii="Calibri" w:hAnsi="Calibri" w:cs="Calibri"/>
+          <w:color w:val="000000"/>
+        </w:rPr>
+      </w:pPr>
+      <w:r>
+        <w:rPr>
+          <w:rFonts w:ascii="Calibri" w:hAnsi="Calibri" w:cs="Calibri"/>
+          <w:color w:val="000000"/>
+        </w:rPr>
+        <w:t>Molly McGrail</w:t>
+      </w:r>
+    </w:p>
+    <w:p>
+      <w:pPr>
+        <w:numPr>
+          <w:ilvl w:val="0"/>
+          <w:numId w:val="6"/>
+        </w:numPr>
+        <w:shd w:val="clear" w:color="auto" w:fill="FFFFFF"/>
+        <w:spacing w:before="60" w:after="100" w:afterAutospacing="1" w:line="240" w:lineRule="auto"/>
+        <w:rPr>
+          <w:rFonts w:ascii="Calibri" w:hAnsi="Calibri" w:cs="Calibri"/>
+          <w:color w:val="000000"/>
+        </w:rPr>
+      </w:pPr>
+      <w:r>
+        <w:rPr>
+          <w:rFonts w:ascii="Calibri" w:hAnsi="Calibri" w:cs="Calibri"/>
+          <w:color w:val="000000"/>
+        </w:rPr>
+        <w:t>Rose Zhang</w:t>
+      </w:r>
+    </w:p>
+    <w:p>
+      <w:pPr>
+        <w:numPr>
+          <w:ilvl w:val="0"/>
+          <w:numId w:val="6"/>
+        </w:numPr>
+        <w:shd w:val="clear" w:color="auto" w:fill="FFFFFF"/>
+        <w:spacing w:before="60" w:after="100" w:afterAutospacing="1" w:line="240" w:lineRule="auto"/>
+        <w:rPr>
+          <w:rFonts w:ascii="Calibri" w:hAnsi="Calibri" w:cs="Calibri"/>
+          <w:color w:val="000000"/>
+        </w:rPr>
+      </w:pPr>
+      <w:r>
+        <w:rPr>
+          <w:rFonts w:ascii="Calibri" w:hAnsi="Calibri" w:cs="Calibri"/>
+          <w:color w:val="000000"/>
+        </w:rPr>
+        <w:t>Salim Hourieh</w:t>
+      </w:r>
+    </w:p>
+    <w:p>
+      <w:pPr>
+        <w:numPr>
+          <w:ilvl w:val="0"/>
+          <w:numId w:val="6"/>
+        </w:numPr>
+        <w:shd w:val="clear" w:color="auto" w:fill="FFFFFF"/>
+        <w:spacing w:before="60" w:after="100" w:afterAutospacing="1" w:line="240" w:lineRule="auto"/>
+        <w:rPr>
+          <w:rFonts w:ascii="Calibri" w:hAnsi="Calibri" w:cs="Calibri"/>
+          <w:color w:val="000000"/>
+        </w:rPr>
+      </w:pPr>
+      <w:r>
         <w:rPr>
           <w:rFonts w:ascii="Calibri" w:hAnsi="Calibri" w:cs="Calibri"/>
           <w:color w:val="000000" w:themeColor="text1"/>
         </w:rPr>
-      </w:pPr>
+        <w:t>Shoshanna Saxe</w:t>
+      </w:r>
     </w:p>
     <w:p>
       <w:pPr>
@@ -8168,7 +8311,14 @@
           <w:rFonts w:ascii="Calibri" w:hAnsi="Calibri" w:cs="Calibri"/>
           <w:color w:val="000000"/>
         </w:rPr>
-        <w:t xml:space="preserve">May </w:t>
+        <w:t>October</w:t>
+      </w:r>
+      <w:r>
+        <w:rPr>
+          <w:rFonts w:ascii="Calibri" w:hAnsi="Calibri" w:cs="Calibri"/>
+          <w:color w:val="000000"/>
+        </w:rPr>
+        <w:t xml:space="preserve"> </w:t>
       </w:r>
       <w:r>
         <w:rPr>
@@ -8185,14 +8335,14 @@
           <w:color w:val="auto"/>
         </w:rPr>
       </w:pPr>
-      <w:bookmarkStart w:id="4" w:name="_Toc67554733"/>
+      <w:bookmarkStart w:id="5" w:name="_Toc67554733"/>
       <w:r>
         <w:rPr>
           <w:color w:val="auto"/>
         </w:rPr>
         <w:t>5. References</w:t>
       </w:r>
-      <w:bookmarkEnd w:id="4"/>
+      <w:bookmarkEnd w:id="5"/>
     </w:p>
     <w:p/>
     <w:p>
@@ -8399,10 +8549,6 @@
         <w:adjustRightInd w:val="0"/>
         <w:spacing w:line="240" w:lineRule="auto"/>
         <w:ind w:left="480" w:hanging="480"/>
-        <w:rPr>
-          <w:rFonts w:ascii="Calibri" w:hAnsi="Calibri" w:cs="Calibri"/>
-          <w:noProof/>
-        </w:rPr>
       </w:pPr>
       <w:r>
         <w:rPr>
@@ -8448,15 +8594,13 @@
         </w:rPr>
         <w:t>(3–4), 167–174.</w:t>
       </w:r>
-    </w:p>
-    <w:p>
-      <w:r>
-        <w:lastRenderedPageBreak/>
+      <w:r>
         <w:fldChar w:fldCharType="end"/>
       </w:r>
     </w:p>
     <w:sectPr>
-      <w:footerReference w:type="default" r:id="rId11"/>
+      <w:headerReference w:type="default" r:id="rId11"/>
+      <w:footerReference w:type="default" r:id="rId12"/>
       <w:pgSz w:w="15840" w:h="12240" w:orient="landscape"/>
       <w:pgMar w:top="1440" w:right="1440" w:bottom="1440" w:left="1440" w:header="708" w:footer="708" w:gutter="0"/>
       <w:cols w:space="708"/>
@@ -8466,8 +8610,20 @@
 </w:document>
 </file>
 
+<file path=word/commentsExtensible.xml><?xml version="1.0" encoding="utf-8"?>
+<w16cex:commentsExtensible xmlns:w16="http://schemas.microsoft.com/office/word/2018/wordml" xmlns:w16cex="http://schemas.microsoft.com/office/word/2018/wordml/cex" xmlns:mc="http://schemas.openxmlformats.org/markup-compatibility/2006" mc:Ignorable="w16 w16cex">
+  <w16cex:commentExtensible w16cex:durableId="0A6C726E" w16cex:dateUtc="2021-04-27T19:33:35.956Z"/>
+</w16cex:commentsExtensible>
+</file>
+
+<file path=word/commentsIds.xml><?xml version="1.0" encoding="utf-8"?>
+<w16cid:commentsIds xmlns:mc="http://schemas.openxmlformats.org/markup-compatibility/2006" xmlns:w16cid="http://schemas.microsoft.com/office/word/2016/wordml/cid" mc:Ignorable="w16cid">
+  <w16cid:commentId w16cid:paraId="189110EF" w16cid:durableId="0A6C726E"/>
+</w16cid:commentsIds>
+</file>
+
 <file path=word/endnotes.xml><?xml version="1.0" encoding="utf-8"?>
-<w:endnotes xmlns:wpc="http://schemas.microsoft.com/office/word/2010/wordprocessingCanvas" xmlns:cx="http://schemas.microsoft.com/office/drawing/2014/chartex" xmlns:cx1="http://schemas.microsoft.com/office/drawing/2015/9/8/chartex" xmlns:cx2="http://schemas.microsoft.com/office/drawing/2015/10/21/chartex" xmlns:cx3="http://schemas.microsoft.com/office/drawing/2016/5/9/chartex" xmlns:cx4="http://schemas.microsoft.com/office/drawing/2016/5/10/chartex" xmlns:cx5="http://schemas.microsoft.com/office/drawing/2016/5/11/chartex" xmlns:cx6="http://schemas.microsoft.com/office/drawing/2016/5/12/chartex" xmlns:cx7="http://schemas.microsoft.com/office/drawing/2016/5/13/chartex" xmlns:cx8="http://schemas.microsoft.com/office/drawing/2016/5/14/chartex" xmlns:mc="http://schemas.openxmlformats.org/markup-compatibility/2006" xmlns:aink="http://schemas.microsoft.com/office/drawing/2016/ink" xmlns:am3d="http://schemas.microsoft.com/office/drawing/2017/model3d" xmlns:o="urn:schemas-microsoft-com:office:office" xmlns:r="http://schemas.openxmlformats.org/officeDocument/2006/relationships" xmlns:m="http://schemas.openxmlformats.org/officeDocument/2006/math" xmlns:v="urn:schemas-microsoft-com:vml" xmlns:wp14="http://schemas.microsoft.com/office/word/2010/wordprocessingDrawing" xmlns:wp="http://schemas.openxmlformats.org/drawingml/2006/wordprocessingDrawing" xmlns:w10="urn:schemas-microsoft-com:office:word" xmlns:w="http://schemas.openxmlformats.org/wordprocessingml/2006/main" xmlns:w14="http://schemas.microsoft.com/office/word/2010/wordml" xmlns:w15="http://schemas.microsoft.com/office/word/2012/wordml" xmlns:w16cex="http://schemas.microsoft.com/office/word/2018/wordml/cex" xmlns:w16cid="http://schemas.microsoft.com/office/word/2016/wordml/cid" xmlns:w16="http://schemas.microsoft.com/office/word/2018/wordml" xmlns:w16se="http://schemas.microsoft.com/office/word/2015/wordml/symex" xmlns:wpg="http://schemas.microsoft.com/office/word/2010/wordprocessingGroup" xmlns:wpi="http://schemas.microsoft.com/office/word/2010/wordprocessingInk" xmlns:wne="http://schemas.microsoft.com/office/word/2006/wordml" xmlns:wps="http://schemas.microsoft.com/office/word/2010/wordprocessingShape" mc:Ignorable="w14 w15 w16se w16cid w16 w16cex wp14">
+<w:endnotes xmlns:wpc="http://schemas.microsoft.com/office/word/2010/wordprocessingCanvas" xmlns:cx="http://schemas.microsoft.com/office/drawing/2014/chartex" xmlns:cx1="http://schemas.microsoft.com/office/drawing/2015/9/8/chartex" xmlns:mc="http://schemas.openxmlformats.org/markup-compatibility/2006" xmlns:o="urn:schemas-microsoft-com:office:office" xmlns:r="http://schemas.openxmlformats.org/officeDocument/2006/relationships" xmlns:m="http://schemas.openxmlformats.org/officeDocument/2006/math" xmlns:v="urn:schemas-microsoft-com:vml" xmlns:wp14="http://schemas.microsoft.com/office/word/2010/wordprocessingDrawing" xmlns:wp="http://schemas.openxmlformats.org/drawingml/2006/wordprocessingDrawing" xmlns:w10="urn:schemas-microsoft-com:office:word" xmlns:w="http://schemas.openxmlformats.org/wordprocessingml/2006/main" xmlns:w14="http://schemas.microsoft.com/office/word/2010/wordml" xmlns:w15="http://schemas.microsoft.com/office/word/2012/wordml" xmlns:w16se="http://schemas.microsoft.com/office/word/2015/wordml/symex" xmlns:wpg="http://schemas.microsoft.com/office/word/2010/wordprocessingGroup" xmlns:wpi="http://schemas.microsoft.com/office/word/2010/wordprocessingInk" xmlns:wne="http://schemas.microsoft.com/office/word/2006/wordml" xmlns:wps="http://schemas.microsoft.com/office/word/2010/wordprocessingShape" mc:Ignorable="w14 w15 w16se wp14">
   <w:endnote w:type="separator" w:id="-1">
     <w:p>
       <w:pPr>
@@ -8492,7 +8648,7 @@
 </file>
 
 <file path=word/footer1.xml><?xml version="1.0" encoding="utf-8"?>
-<w:ftr xmlns:wpc="http://schemas.microsoft.com/office/word/2010/wordprocessingCanvas" xmlns:cx="http://schemas.microsoft.com/office/drawing/2014/chartex" xmlns:cx1="http://schemas.microsoft.com/office/drawing/2015/9/8/chartex" xmlns:cx2="http://schemas.microsoft.com/office/drawing/2015/10/21/chartex" xmlns:cx3="http://schemas.microsoft.com/office/drawing/2016/5/9/chartex" xmlns:cx4="http://schemas.microsoft.com/office/drawing/2016/5/10/chartex" xmlns:cx5="http://schemas.microsoft.com/office/drawing/2016/5/11/chartex" xmlns:cx6="http://schemas.microsoft.com/office/drawing/2016/5/12/chartex" xmlns:cx7="http://schemas.microsoft.com/office/drawing/2016/5/13/chartex" xmlns:cx8="http://schemas.microsoft.com/office/drawing/2016/5/14/chartex" xmlns:mc="http://schemas.openxmlformats.org/markup-compatibility/2006" xmlns:aink="http://schemas.microsoft.com/office/drawing/2016/ink" xmlns:am3d="http://schemas.microsoft.com/office/drawing/2017/model3d" xmlns:o="urn:schemas-microsoft-com:office:office" xmlns:r="http://schemas.openxmlformats.org/officeDocument/2006/relationships" xmlns:m="http://schemas.openxmlformats.org/officeDocument/2006/math" xmlns:v="urn:schemas-microsoft-com:vml" xmlns:wp14="http://schemas.microsoft.com/office/word/2010/wordprocessingDrawing" xmlns:wp="http://schemas.openxmlformats.org/drawingml/2006/wordprocessingDrawing" xmlns:w10="urn:schemas-microsoft-com:office:word" xmlns:w="http://schemas.openxmlformats.org/wordprocessingml/2006/main" xmlns:w14="http://schemas.microsoft.com/office/word/2010/wordml" xmlns:w15="http://schemas.microsoft.com/office/word/2012/wordml" xmlns:w16cex="http://schemas.microsoft.com/office/word/2018/wordml/cex" xmlns:w16cid="http://schemas.microsoft.com/office/word/2016/wordml/cid" xmlns:w16="http://schemas.microsoft.com/office/word/2018/wordml" xmlns:w16se="http://schemas.microsoft.com/office/word/2015/wordml/symex" xmlns:wpg="http://schemas.microsoft.com/office/word/2010/wordprocessingGroup" xmlns:wpi="http://schemas.microsoft.com/office/word/2010/wordprocessingInk" xmlns:wne="http://schemas.microsoft.com/office/word/2006/wordml" xmlns:wps="http://schemas.microsoft.com/office/word/2010/wordprocessingShape" mc:Ignorable="w14 w15 w16se w16cid w16 w16cex wp14">
+<w:ftr xmlns:wpc="http://schemas.microsoft.com/office/word/2010/wordprocessingCanvas" xmlns:cx="http://schemas.microsoft.com/office/drawing/2014/chartex" xmlns:cx1="http://schemas.microsoft.com/office/drawing/2015/9/8/chartex" xmlns:mc="http://schemas.openxmlformats.org/markup-compatibility/2006" xmlns:o="urn:schemas-microsoft-com:office:office" xmlns:r="http://schemas.openxmlformats.org/officeDocument/2006/relationships" xmlns:m="http://schemas.openxmlformats.org/officeDocument/2006/math" xmlns:v="urn:schemas-microsoft-com:vml" xmlns:wp14="http://schemas.microsoft.com/office/word/2010/wordprocessingDrawing" xmlns:wp="http://schemas.openxmlformats.org/drawingml/2006/wordprocessingDrawing" xmlns:w10="urn:schemas-microsoft-com:office:word" xmlns:w="http://schemas.openxmlformats.org/wordprocessingml/2006/main" xmlns:w14="http://schemas.microsoft.com/office/word/2010/wordml" xmlns:w15="http://schemas.microsoft.com/office/word/2012/wordml" xmlns:w16se="http://schemas.microsoft.com/office/word/2015/wordml/symex" xmlns:wpg="http://schemas.microsoft.com/office/word/2010/wordprocessingGroup" xmlns:wpi="http://schemas.microsoft.com/office/word/2010/wordprocessingInk" xmlns:wne="http://schemas.microsoft.com/office/word/2006/wordml" xmlns:wps="http://schemas.microsoft.com/office/word/2010/wordprocessingShape" mc:Ignorable="w14 w15 w16se wp14">
   <w:sdt>
     <w:sdtPr>
       <w:id w:val="1114091607"/>
@@ -8525,7 +8681,7 @@
           <w:rPr>
             <w:noProof/>
           </w:rPr>
-          <w:t>8</w:t>
+          <w:t>1</w:t>
         </w:r>
         <w:r>
           <w:rPr>
@@ -8545,7 +8701,7 @@
 </file>
 
 <file path=word/footnotes.xml><?xml version="1.0" encoding="utf-8"?>
-<w:footnotes xmlns:wpc="http://schemas.microsoft.com/office/word/2010/wordprocessingCanvas" xmlns:cx="http://schemas.microsoft.com/office/drawing/2014/chartex" xmlns:cx1="http://schemas.microsoft.com/office/drawing/2015/9/8/chartex" xmlns:cx2="http://schemas.microsoft.com/office/drawing/2015/10/21/chartex" xmlns:cx3="http://schemas.microsoft.com/office/drawing/2016/5/9/chartex" xmlns:cx4="http://schemas.microsoft.com/office/drawing/2016/5/10/chartex" xmlns:cx5="http://schemas.microsoft.com/office/drawing/2016/5/11/chartex" xmlns:cx6="http://schemas.microsoft.com/office/drawing/2016/5/12/chartex" xmlns:cx7="http://schemas.microsoft.com/office/drawing/2016/5/13/chartex" xmlns:cx8="http://schemas.microsoft.com/office/drawing/2016/5/14/chartex" xmlns:mc="http://schemas.openxmlformats.org/markup-compatibility/2006" xmlns:aink="http://schemas.microsoft.com/office/drawing/2016/ink" xmlns:am3d="http://schemas.microsoft.com/office/drawing/2017/model3d" xmlns:o="urn:schemas-microsoft-com:office:office" xmlns:r="http://schemas.openxmlformats.org/officeDocument/2006/relationships" xmlns:m="http://schemas.openxmlformats.org/officeDocument/2006/math" xmlns:v="urn:schemas-microsoft-com:vml" xmlns:wp14="http://schemas.microsoft.com/office/word/2010/wordprocessingDrawing" xmlns:wp="http://schemas.openxmlformats.org/drawingml/2006/wordprocessingDrawing" xmlns:w10="urn:schemas-microsoft-com:office:word" xmlns:w="http://schemas.openxmlformats.org/wordprocessingml/2006/main" xmlns:w14="http://schemas.microsoft.com/office/word/2010/wordml" xmlns:w15="http://schemas.microsoft.com/office/word/2012/wordml" xmlns:w16cex="http://schemas.microsoft.com/office/word/2018/wordml/cex" xmlns:w16cid="http://schemas.microsoft.com/office/word/2016/wordml/cid" xmlns:w16="http://schemas.microsoft.com/office/word/2018/wordml" xmlns:w16se="http://schemas.microsoft.com/office/word/2015/wordml/symex" xmlns:wpg="http://schemas.microsoft.com/office/word/2010/wordprocessingGroup" xmlns:wpi="http://schemas.microsoft.com/office/word/2010/wordprocessingInk" xmlns:wne="http://schemas.microsoft.com/office/word/2006/wordml" xmlns:wps="http://schemas.microsoft.com/office/word/2010/wordprocessingShape" mc:Ignorable="w14 w15 w16se w16cid w16 w16cex wp14">
+<w:footnotes xmlns:wpc="http://schemas.microsoft.com/office/word/2010/wordprocessingCanvas" xmlns:cx="http://schemas.microsoft.com/office/drawing/2014/chartex" xmlns:cx1="http://schemas.microsoft.com/office/drawing/2015/9/8/chartex" xmlns:mc="http://schemas.openxmlformats.org/markup-compatibility/2006" xmlns:o="urn:schemas-microsoft-com:office:office" xmlns:r="http://schemas.openxmlformats.org/officeDocument/2006/relationships" xmlns:m="http://schemas.openxmlformats.org/officeDocument/2006/math" xmlns:v="urn:schemas-microsoft-com:vml" xmlns:wp14="http://schemas.microsoft.com/office/word/2010/wordprocessingDrawing" xmlns:wp="http://schemas.openxmlformats.org/drawingml/2006/wordprocessingDrawing" xmlns:w10="urn:schemas-microsoft-com:office:word" xmlns:w="http://schemas.openxmlformats.org/wordprocessingml/2006/main" xmlns:w14="http://schemas.microsoft.com/office/word/2010/wordml" xmlns:w15="http://schemas.microsoft.com/office/word/2012/wordml" xmlns:w16se="http://schemas.microsoft.com/office/word/2015/wordml/symex" xmlns:wpg="http://schemas.microsoft.com/office/word/2010/wordprocessingGroup" xmlns:wpi="http://schemas.microsoft.com/office/word/2010/wordprocessingInk" xmlns:wne="http://schemas.microsoft.com/office/word/2006/wordml" xmlns:wps="http://schemas.microsoft.com/office/word/2010/wordprocessingShape" mc:Ignorable="w14 w15 w16se wp14">
   <w:footnote w:type="separator" w:id="-1">
     <w:p>
       <w:pPr>
@@ -8569,8 +8725,28 @@
 </w:footnotes>
 </file>
 
+<file path=word/header1.xml><?xml version="1.0" encoding="utf-8"?>
+<w:hdr xmlns:wpc="http://schemas.microsoft.com/office/word/2010/wordprocessingCanvas" xmlns:cx="http://schemas.microsoft.com/office/drawing/2014/chartex" xmlns:cx1="http://schemas.microsoft.com/office/drawing/2015/9/8/chartex" xmlns:mc="http://schemas.openxmlformats.org/markup-compatibility/2006" xmlns:o="urn:schemas-microsoft-com:office:office" xmlns:r="http://schemas.openxmlformats.org/officeDocument/2006/relationships" xmlns:m="http://schemas.openxmlformats.org/officeDocument/2006/math" xmlns:v="urn:schemas-microsoft-com:vml" xmlns:wp14="http://schemas.microsoft.com/office/word/2010/wordprocessingDrawing" xmlns:wp="http://schemas.openxmlformats.org/drawingml/2006/wordprocessingDrawing" xmlns:w10="urn:schemas-microsoft-com:office:word" xmlns:w="http://schemas.openxmlformats.org/wordprocessingml/2006/main" xmlns:w14="http://schemas.microsoft.com/office/word/2010/wordml" xmlns:w15="http://schemas.microsoft.com/office/word/2012/wordml" xmlns:w16se="http://schemas.microsoft.com/office/word/2015/wordml/symex" xmlns:wpg="http://schemas.microsoft.com/office/word/2010/wordprocessingGroup" xmlns:wpi="http://schemas.microsoft.com/office/word/2010/wordprocessingInk" xmlns:wne="http://schemas.microsoft.com/office/word/2006/wordml" xmlns:wps="http://schemas.microsoft.com/office/word/2010/wordprocessingShape" mc:Ignorable="w14 w15 w16se wp14">
+  <w:p>
+    <w:pPr>
+      <w:pStyle w:val="Header"/>
+      <w:jc w:val="right"/>
+      <w:rPr>
+        <w:lang w:val="en-US"/>
+      </w:rPr>
+    </w:pPr>
+    <w:r>
+      <w:rPr>
+        <w:lang w:val="en-US"/>
+      </w:rPr>
+      <w:t>October, 2021</w:t>
+    </w:r>
+  </w:p>
+</w:hdr>
+</file>
+
 <file path=word/numbering.xml><?xml version="1.0" encoding="utf-8"?>
-<w:numbering xmlns:wpc="http://schemas.microsoft.com/office/word/2010/wordprocessingCanvas" xmlns:cx="http://schemas.microsoft.com/office/drawing/2014/chartex" xmlns:cx1="http://schemas.microsoft.com/office/drawing/2015/9/8/chartex" xmlns:cx2="http://schemas.microsoft.com/office/drawing/2015/10/21/chartex" xmlns:cx3="http://schemas.microsoft.com/office/drawing/2016/5/9/chartex" xmlns:cx4="http://schemas.microsoft.com/office/drawing/2016/5/10/chartex" xmlns:cx5="http://schemas.microsoft.com/office/drawing/2016/5/11/chartex" xmlns:cx6="http://schemas.microsoft.com/office/drawing/2016/5/12/chartex" xmlns:cx7="http://schemas.microsoft.com/office/drawing/2016/5/13/chartex" xmlns:cx8="http://schemas.microsoft.com/office/drawing/2016/5/14/chartex" xmlns:mc="http://schemas.openxmlformats.org/markup-compatibility/2006" xmlns:aink="http://schemas.microsoft.com/office/drawing/2016/ink" xmlns:am3d="http://schemas.microsoft.com/office/drawing/2017/model3d" xmlns:o="urn:schemas-microsoft-com:office:office" xmlns:r="http://schemas.openxmlformats.org/officeDocument/2006/relationships" xmlns:m="http://schemas.openxmlformats.org/officeDocument/2006/math" xmlns:v="urn:schemas-microsoft-com:vml" xmlns:wp14="http://schemas.microsoft.com/office/word/2010/wordprocessingDrawing" xmlns:wp="http://schemas.openxmlformats.org/drawingml/2006/wordprocessingDrawing" xmlns:w10="urn:schemas-microsoft-com:office:word" xmlns:w="http://schemas.openxmlformats.org/wordprocessingml/2006/main" xmlns:w14="http://schemas.microsoft.com/office/word/2010/wordml" xmlns:w15="http://schemas.microsoft.com/office/word/2012/wordml" xmlns:w16cex="http://schemas.microsoft.com/office/word/2018/wordml/cex" xmlns:w16cid="http://schemas.microsoft.com/office/word/2016/wordml/cid" xmlns:w16="http://schemas.microsoft.com/office/word/2018/wordml" xmlns:w16se="http://schemas.microsoft.com/office/word/2015/wordml/symex" xmlns:wpg="http://schemas.microsoft.com/office/word/2010/wordprocessingGroup" xmlns:wpi="http://schemas.microsoft.com/office/word/2010/wordprocessingInk" xmlns:wne="http://schemas.microsoft.com/office/word/2006/wordml" xmlns:wps="http://schemas.microsoft.com/office/word/2010/wordprocessingShape" mc:Ignorable="w14 w15 w16se w16cid w16 w16cex wp14">
+<w:numbering xmlns:wpc="http://schemas.microsoft.com/office/word/2010/wordprocessingCanvas" xmlns:cx="http://schemas.microsoft.com/office/drawing/2014/chartex" xmlns:cx1="http://schemas.microsoft.com/office/drawing/2015/9/8/chartex" xmlns:mc="http://schemas.openxmlformats.org/markup-compatibility/2006" xmlns:o="urn:schemas-microsoft-com:office:office" xmlns:r="http://schemas.openxmlformats.org/officeDocument/2006/relationships" xmlns:m="http://schemas.openxmlformats.org/officeDocument/2006/math" xmlns:v="urn:schemas-microsoft-com:vml" xmlns:wp14="http://schemas.microsoft.com/office/word/2010/wordprocessingDrawing" xmlns:wp="http://schemas.openxmlformats.org/drawingml/2006/wordprocessingDrawing" xmlns:w10="urn:schemas-microsoft-com:office:word" xmlns:w="http://schemas.openxmlformats.org/wordprocessingml/2006/main" xmlns:w14="http://schemas.microsoft.com/office/word/2010/wordml" xmlns:w15="http://schemas.microsoft.com/office/word/2012/wordml" xmlns:w16se="http://schemas.microsoft.com/office/word/2015/wordml/symex" xmlns:wpg="http://schemas.microsoft.com/office/word/2010/wordprocessingGroup" xmlns:wpi="http://schemas.microsoft.com/office/word/2010/wordprocessingInk" xmlns:wne="http://schemas.microsoft.com/office/word/2006/wordml" xmlns:wps="http://schemas.microsoft.com/office/word/2010/wordprocessingShape" mc:Ignorable="w14 w15 w16se wp14">
   <w:abstractNum w:abstractNumId="0" w15:restartNumberingAfterBreak="0">
     <w:nsid w:val="026B01FE"/>
     <w:multiLevelType w:val="multilevel"/>
@@ -9283,7 +9459,7 @@
 </file>
 
 <file path=word/styles.xml><?xml version="1.0" encoding="utf-8"?>
-<w:styles xmlns:mc="http://schemas.openxmlformats.org/markup-compatibility/2006" xmlns:r="http://schemas.openxmlformats.org/officeDocument/2006/relationships" xmlns:w="http://schemas.openxmlformats.org/wordprocessingml/2006/main" xmlns:w14="http://schemas.microsoft.com/office/word/2010/wordml" xmlns:w15="http://schemas.microsoft.com/office/word/2012/wordml" xmlns:w16cex="http://schemas.microsoft.com/office/word/2018/wordml/cex" xmlns:w16cid="http://schemas.microsoft.com/office/word/2016/wordml/cid" xmlns:w16="http://schemas.microsoft.com/office/word/2018/wordml" xmlns:w16se="http://schemas.microsoft.com/office/word/2015/wordml/symex" mc:Ignorable="w14 w15 w16se w16cid w16 w16cex">
+<w:styles xmlns:mc="http://schemas.openxmlformats.org/markup-compatibility/2006" xmlns:r="http://schemas.openxmlformats.org/officeDocument/2006/relationships" xmlns:w="http://schemas.openxmlformats.org/wordprocessingml/2006/main" xmlns:w14="http://schemas.microsoft.com/office/word/2010/wordml" xmlns:w15="http://schemas.microsoft.com/office/word/2012/wordml" xmlns:w16se="http://schemas.microsoft.com/office/word/2015/wordml/symex" mc:Ignorable="w14 w15 w16se">
   <w:docDefaults>
     <w:rPrDefault>
       <w:rPr>
@@ -9299,7 +9475,7 @@
       </w:pPr>
     </w:pPrDefault>
   </w:docDefaults>
-  <w:latentStyles w:defLockedState="0" w:defUIPriority="99" w:defSemiHidden="0" w:defUnhideWhenUsed="0" w:defQFormat="0" w:count="376">
+  <w:latentStyles w:defLockedState="0" w:defUIPriority="99" w:defSemiHidden="0" w:defUnhideWhenUsed="0" w:defQFormat="0" w:count="371">
     <w:lsdException w:name="Normal" w:uiPriority="0" w:qFormat="1"/>
     <w:lsdException w:name="heading 1" w:uiPriority="9" w:qFormat="1"/>
     <w:lsdException w:name="heading 2" w:semiHidden="1" w:uiPriority="9" w:unhideWhenUsed="1" w:qFormat="1"/>
@@ -9405,6 +9581,7 @@
     <w:lsdException w:name="HTML Sample" w:semiHidden="1" w:unhideWhenUsed="1"/>
     <w:lsdException w:name="HTML Typewriter" w:semiHidden="1" w:unhideWhenUsed="1"/>
     <w:lsdException w:name="HTML Variable" w:semiHidden="1" w:unhideWhenUsed="1"/>
+    <w:lsdException w:name="Normal Table" w:semiHidden="1" w:unhideWhenUsed="1"/>
     <w:lsdException w:name="annotation subject" w:semiHidden="1" w:unhideWhenUsed="1"/>
     <w:lsdException w:name="No List" w:semiHidden="1" w:unhideWhenUsed="1"/>
     <w:lsdException w:name="Outline List 1" w:semiHidden="1" w:unhideWhenUsed="1"/>
@@ -9447,8 +9624,11 @@
     <w:lsdException w:name="Table Contemporary" w:semiHidden="1" w:unhideWhenUsed="1"/>
     <w:lsdException w:name="Table Elegant" w:semiHidden="1" w:unhideWhenUsed="1"/>
     <w:lsdException w:name="Table Professional" w:semiHidden="1" w:unhideWhenUsed="1"/>
+    <w:lsdException w:name="Table Subtle 1" w:semiHidden="1" w:unhideWhenUsed="1"/>
     <w:lsdException w:name="Table Subtle 2" w:semiHidden="1" w:unhideWhenUsed="1"/>
     <w:lsdException w:name="Table Web 1" w:semiHidden="1" w:unhideWhenUsed="1"/>
+    <w:lsdException w:name="Table Web 2" w:semiHidden="1" w:unhideWhenUsed="1"/>
+    <w:lsdException w:name="Table Web 3" w:semiHidden="1" w:unhideWhenUsed="1"/>
     <w:lsdException w:name="Balloon Text" w:semiHidden="1" w:unhideWhenUsed="1"/>
     <w:lsdException w:name="Table Grid" w:uiPriority="39"/>
     <w:lsdException w:name="Table Theme" w:semiHidden="1" w:unhideWhenUsed="1"/>
@@ -9667,11 +9847,6 @@
     <w:lsdException w:name="List Table 5 Dark Accent 6" w:uiPriority="50"/>
     <w:lsdException w:name="List Table 6 Colorful Accent 6" w:uiPriority="51"/>
     <w:lsdException w:name="List Table 7 Colorful Accent 6" w:uiPriority="52"/>
-    <w:lsdException w:name="Mention" w:semiHidden="1" w:unhideWhenUsed="1"/>
-    <w:lsdException w:name="Smart Hyperlink" w:semiHidden="1" w:unhideWhenUsed="1"/>
-    <w:lsdException w:name="Hashtag" w:semiHidden="1" w:unhideWhenUsed="1"/>
-    <w:lsdException w:name="Unresolved Mention" w:semiHidden="1" w:unhideWhenUsed="1"/>
-    <w:lsdException w:name="Smart Link" w:semiHidden="1" w:unhideWhenUsed="1"/>
   </w:latentStyles>
   <w:style w:type="paragraph" w:default="1" w:styleId="Normal">
     <w:name w:val="Normal"/>
@@ -10028,6 +10203,531 @@
     <w:rsid w:val="008118DF"/>
   </w:style>
 </w:styles>
+</file>
+
+<file path=word/glossary/document.xml><?xml version="1.0" encoding="utf-8"?>
+<w:glossaryDocument xmlns:wpc="http://schemas.microsoft.com/office/word/2010/wordprocessingCanvas" xmlns:cx="http://schemas.microsoft.com/office/drawing/2014/chartex" xmlns:cx1="http://schemas.microsoft.com/office/drawing/2015/9/8/chartex" xmlns:mc="http://schemas.openxmlformats.org/markup-compatibility/2006" xmlns:o="urn:schemas-microsoft-com:office:office" xmlns:r="http://schemas.openxmlformats.org/officeDocument/2006/relationships" xmlns:m="http://schemas.openxmlformats.org/officeDocument/2006/math" xmlns:v="urn:schemas-microsoft-com:vml" xmlns:wp14="http://schemas.microsoft.com/office/word/2010/wordprocessingDrawing" xmlns:wp="http://schemas.openxmlformats.org/drawingml/2006/wordprocessingDrawing" xmlns:w10="urn:schemas-microsoft-com:office:word" xmlns:w="http://schemas.openxmlformats.org/wordprocessingml/2006/main" xmlns:w14="http://schemas.microsoft.com/office/word/2010/wordml" xmlns:w15="http://schemas.microsoft.com/office/word/2012/wordml" xmlns:w16se="http://schemas.microsoft.com/office/word/2015/wordml/symex" xmlns:wpg="http://schemas.microsoft.com/office/word/2010/wordprocessingGroup" xmlns:wpi="http://schemas.microsoft.com/office/word/2010/wordprocessingInk" xmlns:wne="http://schemas.microsoft.com/office/word/2006/wordml" xmlns:wps="http://schemas.microsoft.com/office/word/2010/wordprocessingShape" mc:Ignorable="w14 w15 w16se wp14"/>
+</file>
+
+<file path=word/glossary/fontTable.xml><?xml version="1.0" encoding="utf-8"?>
+<w:fonts xmlns:mc="http://schemas.openxmlformats.org/markup-compatibility/2006" xmlns:r="http://schemas.openxmlformats.org/officeDocument/2006/relationships" xmlns:w="http://schemas.openxmlformats.org/wordprocessingml/2006/main" xmlns:w14="http://schemas.microsoft.com/office/word/2010/wordml" xmlns:w15="http://schemas.microsoft.com/office/word/2012/wordml" xmlns:w16se="http://schemas.microsoft.com/office/word/2015/wordml/symex" mc:Ignorable="w14 w15 w16se">
+  <w:font w:name="Symbol">
+    <w:panose1 w:val="05050102010706020507"/>
+    <w:charset w:val="02"/>
+    <w:family w:val="roman"/>
+    <w:pitch w:val="variable"/>
+    <w:sig w:usb0="00000000" w:usb1="10000000" w:usb2="00000000" w:usb3="00000000" w:csb0="80000000" w:csb1="00000000"/>
+  </w:font>
+  <w:font w:name="Times New Roman">
+    <w:panose1 w:val="02020603050405020304"/>
+    <w:charset w:val="00"/>
+    <w:family w:val="roman"/>
+    <w:pitch w:val="variable"/>
+    <w:sig w:usb0="E0002EFF" w:usb1="C000785B" w:usb2="00000009" w:usb3="00000000" w:csb0="000001FF" w:csb1="00000000"/>
+  </w:font>
+  <w:font w:name="Courier New">
+    <w:panose1 w:val="02070309020205020404"/>
+    <w:charset w:val="00"/>
+    <w:family w:val="modern"/>
+    <w:pitch w:val="fixed"/>
+    <w:sig w:usb0="E0002EFF" w:usb1="C0007843" w:usb2="00000009" w:usb3="00000000" w:csb0="000001FF" w:csb1="00000000"/>
+  </w:font>
+  <w:font w:name="Wingdings">
+    <w:panose1 w:val="05000000000000000000"/>
+    <w:charset w:val="02"/>
+    <w:family w:val="auto"/>
+    <w:pitch w:val="variable"/>
+    <w:sig w:usb0="00000000" w:usb1="10000000" w:usb2="00000000" w:usb3="00000000" w:csb0="80000000" w:csb1="00000000"/>
+  </w:font>
+  <w:font w:name="Calibri">
+    <w:panose1 w:val="020F0502020204030204"/>
+    <w:charset w:val="00"/>
+    <w:family w:val="swiss"/>
+    <w:pitch w:val="variable"/>
+    <w:sig w:usb0="E4002EFF" w:usb1="C000247B" w:usb2="00000009" w:usb3="00000000" w:csb0="000001FF" w:csb1="00000000"/>
+  </w:font>
+  <w:font w:name="Arial">
+    <w:panose1 w:val="020B0604020202020204"/>
+    <w:charset w:val="00"/>
+    <w:family w:val="swiss"/>
+    <w:pitch w:val="variable"/>
+    <w:sig w:usb0="E0002EFF" w:usb1="C000785B" w:usb2="00000009" w:usb3="00000000" w:csb0="000001FF" w:csb1="00000000"/>
+  </w:font>
+  <w:font w:name="Calibri Light">
+    <w:panose1 w:val="020F0302020204030204"/>
+    <w:charset w:val="00"/>
+    <w:family w:val="swiss"/>
+    <w:pitch w:val="variable"/>
+    <w:sig w:usb0="E4002EFF" w:usb1="C000247B" w:usb2="00000009" w:usb3="00000000" w:csb0="000001FF" w:csb1="00000000"/>
+  </w:font>
+  <w:font w:name="Segoe UI">
+    <w:panose1 w:val="020B0502040204020203"/>
+    <w:charset w:val="00"/>
+    <w:family w:val="swiss"/>
+    <w:pitch w:val="variable"/>
+    <w:sig w:usb0="E4002EFF" w:usb1="C000E47F" w:usb2="00000009" w:usb3="00000000" w:csb0="000001FF" w:csb1="00000000"/>
+  </w:font>
+</w:fonts>
+</file>
+
+<file path=word/glossary/settings.xml><?xml version="1.0" encoding="utf-8"?>
+<w:settings xmlns:mc="http://schemas.openxmlformats.org/markup-compatibility/2006" xmlns:o="urn:schemas-microsoft-com:office:office" xmlns:r="http://schemas.openxmlformats.org/officeDocument/2006/relationships" xmlns:m="http://schemas.openxmlformats.org/officeDocument/2006/math" xmlns:v="urn:schemas-microsoft-com:vml" xmlns:w10="urn:schemas-microsoft-com:office:word" xmlns:w="http://schemas.openxmlformats.org/wordprocessingml/2006/main" xmlns:w14="http://schemas.microsoft.com/office/word/2010/wordml" xmlns:w15="http://schemas.microsoft.com/office/word/2012/wordml" xmlns:w16se="http://schemas.microsoft.com/office/word/2015/wordml/symex" xmlns:sl="http://schemas.openxmlformats.org/schemaLibrary/2006/main" mc:Ignorable="w14 w15 w16se">
+  <w:defaultTabStop w:val="720"/>
+  <w:characterSpacingControl w:val="doNotCompress"/>
+  <w:compat>
+    <w:useFELayout/>
+    <w:compatSetting w:name="compatibilityMode" w:uri="http://schemas.microsoft.com/office/word" w:val="12"/>
+  </w:compat>
+  <w:rsids>
+    <w:rsidRoot w:val="00EF79E9"/>
+    <w:rsid w:val="00EF79E9"/>
+  </w:rsids>
+  <m:mathPr>
+    <m:mathFont m:val="Cambria Math"/>
+    <m:brkBin m:val="before"/>
+    <m:brkBinSub m:val="--"/>
+    <m:smallFrac m:val="0"/>
+    <m:dispDef/>
+    <m:lMargin m:val="0"/>
+    <m:rMargin m:val="0"/>
+    <m:defJc m:val="centerGroup"/>
+    <m:wrapIndent m:val="1440"/>
+    <m:intLim m:val="subSup"/>
+    <m:naryLim m:val="undOvr"/>
+  </m:mathPr>
+  <w:themeFontLang w:val="en-CA"/>
+  <w:clrSchemeMapping w:bg1="light1" w:t1="dark1" w:bg2="light2" w:t2="dark2" w:accent1="accent1" w:accent2="accent2" w:accent3="accent3" w:accent4="accent4" w:accent5="accent5" w:accent6="accent6" w:hyperlink="hyperlink" w:followedHyperlink="followedHyperlink"/>
+  <w:decimalSymbol w:val="."/>
+  <w:listSeparator w:val=","/>
+</w:settings>
+</file>
+
+<file path=word/glossary/styles.xml><?xml version="1.0" encoding="utf-8"?>
+<w:styles xmlns:mc="http://schemas.openxmlformats.org/markup-compatibility/2006" xmlns:r="http://schemas.openxmlformats.org/officeDocument/2006/relationships" xmlns:w="http://schemas.openxmlformats.org/wordprocessingml/2006/main" xmlns:w14="http://schemas.microsoft.com/office/word/2010/wordml" xmlns:w15="http://schemas.microsoft.com/office/word/2012/wordml" xmlns:w16se="http://schemas.microsoft.com/office/word/2015/wordml/symex" mc:Ignorable="w14 w15 w16se">
+  <w:docDefaults>
+    <w:rPrDefault>
+      <w:rPr>
+        <w:rFonts w:asciiTheme="minorHAnsi" w:eastAsiaTheme="minorEastAsia" w:hAnsiTheme="minorHAnsi" w:cstheme="minorBidi"/>
+        <w:sz w:val="22"/>
+        <w:szCs w:val="22"/>
+        <w:lang w:val="en-CA" w:eastAsia="en-CA" w:bidi="ar-SA"/>
+      </w:rPr>
+    </w:rPrDefault>
+    <w:pPrDefault>
+      <w:pPr>
+        <w:spacing w:after="160" w:line="259" w:lineRule="auto"/>
+      </w:pPr>
+    </w:pPrDefault>
+  </w:docDefaults>
+  <w:latentStyles w:defLockedState="0" w:defUIPriority="99" w:defSemiHidden="0" w:defUnhideWhenUsed="0" w:defQFormat="0" w:count="371">
+    <w:lsdException w:name="Normal" w:uiPriority="0" w:qFormat="1"/>
+    <w:lsdException w:name="heading 1" w:uiPriority="9" w:qFormat="1"/>
+    <w:lsdException w:name="heading 2" w:semiHidden="1" w:uiPriority="9" w:unhideWhenUsed="1" w:qFormat="1"/>
+    <w:lsdException w:name="heading 3" w:semiHidden="1" w:uiPriority="9" w:unhideWhenUsed="1" w:qFormat="1"/>
+    <w:lsdException w:name="heading 4" w:semiHidden="1" w:uiPriority="9" w:unhideWhenUsed="1" w:qFormat="1"/>
+    <w:lsdException w:name="heading 5" w:semiHidden="1" w:uiPriority="9" w:unhideWhenUsed="1" w:qFormat="1"/>
+    <w:lsdException w:name="heading 6" w:semiHidden="1" w:uiPriority="9" w:unhideWhenUsed="1" w:qFormat="1"/>
+    <w:lsdException w:name="heading 7" w:semiHidden="1" w:uiPriority="9" w:unhideWhenUsed="1" w:qFormat="1"/>
+    <w:lsdException w:name="heading 8" w:semiHidden="1" w:uiPriority="9" w:unhideWhenUsed="1" w:qFormat="1"/>
+    <w:lsdException w:name="heading 9" w:semiHidden="1" w:uiPriority="9" w:unhideWhenUsed="1" w:qFormat="1"/>
+    <w:lsdException w:name="index 1" w:semiHidden="1" w:unhideWhenUsed="1"/>
+    <w:lsdException w:name="index 2" w:semiHidden="1" w:unhideWhenUsed="1"/>
+    <w:lsdException w:name="index 3" w:semiHidden="1" w:unhideWhenUsed="1"/>
+    <w:lsdException w:name="index 4" w:semiHidden="1" w:unhideWhenUsed="1"/>
+    <w:lsdException w:name="index 5" w:semiHidden="1" w:unhideWhenUsed="1"/>
+    <w:lsdException w:name="index 6" w:semiHidden="1" w:unhideWhenUsed="1"/>
+    <w:lsdException w:name="index 7" w:semiHidden="1" w:unhideWhenUsed="1"/>
+    <w:lsdException w:name="index 8" w:semiHidden="1" w:unhideWhenUsed="1"/>
+    <w:lsdException w:name="index 9" w:semiHidden="1" w:unhideWhenUsed="1"/>
+    <w:lsdException w:name="toc 1" w:semiHidden="1" w:uiPriority="39" w:unhideWhenUsed="1"/>
+    <w:lsdException w:name="toc 2" w:semiHidden="1" w:uiPriority="39" w:unhideWhenUsed="1"/>
+    <w:lsdException w:name="toc 3" w:semiHidden="1" w:uiPriority="39" w:unhideWhenUsed="1"/>
+    <w:lsdException w:name="toc 4" w:semiHidden="1" w:uiPriority="39" w:unhideWhenUsed="1"/>
+    <w:lsdException w:name="toc 5" w:semiHidden="1" w:uiPriority="39" w:unhideWhenUsed="1"/>
+    <w:lsdException w:name="toc 6" w:semiHidden="1" w:uiPriority="39" w:unhideWhenUsed="1"/>
+    <w:lsdException w:name="toc 7" w:semiHidden="1" w:uiPriority="39" w:unhideWhenUsed="1"/>
+    <w:lsdException w:name="toc 8" w:semiHidden="1" w:uiPriority="39" w:unhideWhenUsed="1"/>
+    <w:lsdException w:name="toc 9" w:semiHidden="1" w:uiPriority="39" w:unhideWhenUsed="1"/>
+    <w:lsdException w:name="Normal Indent" w:semiHidden="1" w:unhideWhenUsed="1"/>
+    <w:lsdException w:name="footnote text" w:semiHidden="1" w:unhideWhenUsed="1"/>
+    <w:lsdException w:name="annotation text" w:semiHidden="1" w:unhideWhenUsed="1"/>
+    <w:lsdException w:name="header" w:semiHidden="1" w:unhideWhenUsed="1"/>
+    <w:lsdException w:name="footer" w:semiHidden="1" w:unhideWhenUsed="1"/>
+    <w:lsdException w:name="index heading" w:semiHidden="1" w:unhideWhenUsed="1"/>
+    <w:lsdException w:name="caption" w:semiHidden="1" w:uiPriority="35" w:unhideWhenUsed="1" w:qFormat="1"/>
+    <w:lsdException w:name="table of figures" w:semiHidden="1" w:unhideWhenUsed="1"/>
+    <w:lsdException w:name="envelope address" w:semiHidden="1" w:unhideWhenUsed="1"/>
+    <w:lsdException w:name="envelope return" w:semiHidden="1" w:unhideWhenUsed="1"/>
+    <w:lsdException w:name="footnote reference" w:semiHidden="1" w:unhideWhenUsed="1"/>
+    <w:lsdException w:name="annotation reference" w:semiHidden="1" w:unhideWhenUsed="1"/>
+    <w:lsdException w:name="line number" w:semiHidden="1" w:unhideWhenUsed="1"/>
+    <w:lsdException w:name="page number" w:semiHidden="1" w:unhideWhenUsed="1"/>
+    <w:lsdException w:name="endnote reference" w:semiHidden="1" w:unhideWhenUsed="1"/>
+    <w:lsdException w:name="endnote text" w:semiHidden="1" w:unhideWhenUsed="1"/>
+    <w:lsdException w:name="table of authorities" w:semiHidden="1" w:unhideWhenUsed="1"/>
+    <w:lsdException w:name="macro" w:semiHidden="1" w:unhideWhenUsed="1"/>
+    <w:lsdException w:name="toa heading" w:semiHidden="1" w:unhideWhenUsed="1"/>
+    <w:lsdException w:name="List" w:semiHidden="1" w:unhideWhenUsed="1"/>
+    <w:lsdException w:name="List Bullet" w:semiHidden="1" w:unhideWhenUsed="1"/>
+    <w:lsdException w:name="List Number" w:semiHidden="1" w:unhideWhenUsed="1"/>
+    <w:lsdException w:name="List 2" w:semiHidden="1" w:unhideWhenUsed="1"/>
+    <w:lsdException w:name="List 3" w:semiHidden="1" w:unhideWhenUsed="1"/>
+    <w:lsdException w:name="List 4" w:semiHidden="1" w:unhideWhenUsed="1"/>
+    <w:lsdException w:name="List 5" w:semiHidden="1" w:unhideWhenUsed="1"/>
+    <w:lsdException w:name="List Bullet 2" w:semiHidden="1" w:unhideWhenUsed="1"/>
+    <w:lsdException w:name="List Bullet 3" w:semiHidden="1" w:unhideWhenUsed="1"/>
+    <w:lsdException w:name="List Bullet 4" w:semiHidden="1" w:unhideWhenUsed="1"/>
+    <w:lsdException w:name="List Bullet 5" w:semiHidden="1" w:unhideWhenUsed="1"/>
+    <w:lsdException w:name="List Number 2" w:semiHidden="1" w:unhideWhenUsed="1"/>
+    <w:lsdException w:name="List Number 3" w:semiHidden="1" w:unhideWhenUsed="1"/>
+    <w:lsdException w:name="List Number 4" w:semiHidden="1" w:unhideWhenUsed="1"/>
+    <w:lsdException w:name="List Number 5" w:semiHidden="1" w:unhideWhenUsed="1"/>
+    <w:lsdException w:name="Title" w:uiPriority="10" w:qFormat="1"/>
+    <w:lsdException w:name="Closing" w:semiHidden="1" w:unhideWhenUsed="1"/>
+    <w:lsdException w:name="Signature" w:semiHidden="1" w:unhideWhenUsed="1"/>
+    <w:lsdException w:name="Default Paragraph Font" w:semiHidden="1" w:uiPriority="1" w:unhideWhenUsed="1"/>
+    <w:lsdException w:name="Body Text" w:semiHidden="1" w:unhideWhenUsed="1"/>
+    <w:lsdException w:name="Body Text Indent" w:semiHidden="1" w:unhideWhenUsed="1"/>
+    <w:lsdException w:name="List Continue" w:semiHidden="1" w:unhideWhenUsed="1"/>
+    <w:lsdException w:name="List Continue 2" w:semiHidden="1" w:unhideWhenUsed="1"/>
+    <w:lsdException w:name="List Continue 3" w:semiHidden="1" w:unhideWhenUsed="1"/>
+    <w:lsdException w:name="List Continue 4" w:semiHidden="1" w:unhideWhenUsed="1"/>
+    <w:lsdException w:name="List Continue 5" w:semiHidden="1" w:unhideWhenUsed="1"/>
+    <w:lsdException w:name="Message Header" w:semiHidden="1" w:unhideWhenUsed="1"/>
+    <w:lsdException w:name="Subtitle" w:uiPriority="11" w:qFormat="1"/>
+    <w:lsdException w:name="Salutation" w:semiHidden="1" w:unhideWhenUsed="1"/>
+    <w:lsdException w:name="Date" w:semiHidden="1" w:unhideWhenUsed="1"/>
+    <w:lsdException w:name="Body Text First Indent" w:semiHidden="1" w:unhideWhenUsed="1"/>
+    <w:lsdException w:name="Body Text First Indent 2" w:semiHidden="1" w:unhideWhenUsed="1"/>
+    <w:lsdException w:name="Note Heading" w:semiHidden="1" w:unhideWhenUsed="1"/>
+    <w:lsdException w:name="Body Text 2" w:semiHidden="1" w:unhideWhenUsed="1"/>
+    <w:lsdException w:name="Body Text 3" w:semiHidden="1" w:unhideWhenUsed="1"/>
+    <w:lsdException w:name="Body Text Indent 2" w:semiHidden="1" w:unhideWhenUsed="1"/>
+    <w:lsdException w:name="Body Text Indent 3" w:semiHidden="1" w:unhideWhenUsed="1"/>
+    <w:lsdException w:name="Block Text" w:semiHidden="1" w:unhideWhenUsed="1"/>
+    <w:lsdException w:name="Hyperlink" w:semiHidden="1" w:unhideWhenUsed="1"/>
+    <w:lsdException w:name="FollowedHyperlink" w:semiHidden="1" w:unhideWhenUsed="1"/>
+    <w:lsdException w:name="Strong" w:uiPriority="22" w:qFormat="1"/>
+    <w:lsdException w:name="Emphasis" w:uiPriority="20" w:qFormat="1"/>
+    <w:lsdException w:name="Document Map" w:semiHidden="1" w:unhideWhenUsed="1"/>
+    <w:lsdException w:name="Plain Text" w:semiHidden="1" w:unhideWhenUsed="1"/>
+    <w:lsdException w:name="E-mail Signature" w:semiHidden="1" w:unhideWhenUsed="1"/>
+    <w:lsdException w:name="HTML Top of Form" w:semiHidden="1" w:unhideWhenUsed="1"/>
+    <w:lsdException w:name="HTML Bottom of Form" w:semiHidden="1" w:unhideWhenUsed="1"/>
+    <w:lsdException w:name="Normal (Web)" w:semiHidden="1" w:unhideWhenUsed="1"/>
+    <w:lsdException w:name="HTML Acronym" w:semiHidden="1" w:unhideWhenUsed="1"/>
+    <w:lsdException w:name="HTML Address" w:semiHidden="1" w:unhideWhenUsed="1"/>
+    <w:lsdException w:name="HTML Cite" w:semiHidden="1" w:unhideWhenUsed="1"/>
+    <w:lsdException w:name="HTML Code" w:semiHidden="1" w:unhideWhenUsed="1"/>
+    <w:lsdException w:name="HTML Definition" w:semiHidden="1" w:unhideWhenUsed="1"/>
+    <w:lsdException w:name="HTML Keyboard" w:semiHidden="1" w:unhideWhenUsed="1"/>
+    <w:lsdException w:name="HTML Preformatted" w:semiHidden="1" w:unhideWhenUsed="1"/>
+    <w:lsdException w:name="HTML Sample" w:semiHidden="1" w:unhideWhenUsed="1"/>
+    <w:lsdException w:name="HTML Typewriter" w:semiHidden="1" w:unhideWhenUsed="1"/>
+    <w:lsdException w:name="HTML Variable" w:semiHidden="1" w:unhideWhenUsed="1"/>
+    <w:lsdException w:name="Normal Table" w:semiHidden="1" w:unhideWhenUsed="1"/>
+    <w:lsdException w:name="annotation subject" w:semiHidden="1" w:unhideWhenUsed="1"/>
+    <w:lsdException w:name="No List" w:semiHidden="1" w:unhideWhenUsed="1"/>
+    <w:lsdException w:name="Outline List 1" w:semiHidden="1" w:unhideWhenUsed="1"/>
+    <w:lsdException w:name="Outline List 2" w:semiHidden="1" w:unhideWhenUsed="1"/>
+    <w:lsdException w:name="Outline List 3" w:semiHidden="1" w:unhideWhenUsed="1"/>
+    <w:lsdException w:name="Table Simple 1" w:semiHidden="1" w:unhideWhenUsed="1"/>
+    <w:lsdException w:name="Table Simple 2" w:semiHidden="1" w:unhideWhenUsed="1"/>
+    <w:lsdException w:name="Table Simple 3" w:semiHidden="1" w:unhideWhenUsed="1"/>
+    <w:lsdException w:name="Table Classic 1" w:semiHidden="1" w:unhideWhenUsed="1"/>
+    <w:lsdException w:name="Table Classic 2" w:semiHidden="1" w:unhideWhenUsed="1"/>
+    <w:lsdException w:name="Table Classic 3" w:semiHidden="1" w:unhideWhenUsed="1"/>
+    <w:lsdException w:name="Table Classic 4" w:semiHidden="1" w:unhideWhenUsed="1"/>
+    <w:lsdException w:name="Table Colorful 1" w:semiHidden="1" w:unhideWhenUsed="1"/>
+    <w:lsdException w:name="Table Colorful 2" w:semiHidden="1" w:unhideWhenUsed="1"/>
+    <w:lsdException w:name="Table Colorful 3" w:semiHidden="1" w:unhideWhenUsed="1"/>
+    <w:lsdException w:name="Table Columns 1" w:semiHidden="1" w:unhideWhenUsed="1"/>
+    <w:lsdException w:name="Table Columns 2" w:semiHidden="1" w:unhideWhenUsed="1"/>
+    <w:lsdException w:name="Table Columns 3" w:semiHidden="1" w:unhideWhenUsed="1"/>
+    <w:lsdException w:name="Table Columns 4" w:semiHidden="1" w:unhideWhenUsed="1"/>
+    <w:lsdException w:name="Table Columns 5" w:semiHidden="1" w:unhideWhenUsed="1"/>
+    <w:lsdException w:name="Table Grid 1" w:semiHidden="1" w:unhideWhenUsed="1"/>
+    <w:lsdException w:name="Table Grid 2" w:semiHidden="1" w:unhideWhenUsed="1"/>
+    <w:lsdException w:name="Table Grid 3" w:semiHidden="1" w:unhideWhenUsed="1"/>
+    <w:lsdException w:name="Table Grid 4" w:semiHidden="1" w:unhideWhenUsed="1"/>
+    <w:lsdException w:name="Table Grid 5" w:semiHidden="1" w:unhideWhenUsed="1"/>
+    <w:lsdException w:name="Table Grid 6" w:semiHidden="1" w:unhideWhenUsed="1"/>
+    <w:lsdException w:name="Table Grid 7" w:semiHidden="1" w:unhideWhenUsed="1"/>
+    <w:lsdException w:name="Table Grid 8" w:semiHidden="1" w:unhideWhenUsed="1"/>
+    <w:lsdException w:name="Table List 1" w:semiHidden="1" w:unhideWhenUsed="1"/>
+    <w:lsdException w:name="Table List 2" w:semiHidden="1" w:unhideWhenUsed="1"/>
+    <w:lsdException w:name="Table List 3" w:semiHidden="1" w:unhideWhenUsed="1"/>
+    <w:lsdException w:name="Table List 4" w:semiHidden="1" w:unhideWhenUsed="1"/>
+    <w:lsdException w:name="Table List 5" w:semiHidden="1" w:unhideWhenUsed="1"/>
+    <w:lsdException w:name="Table List 6" w:semiHidden="1" w:unhideWhenUsed="1"/>
+    <w:lsdException w:name="Table List 7" w:semiHidden="1" w:unhideWhenUsed="1"/>
+    <w:lsdException w:name="Table List 8" w:semiHidden="1" w:unhideWhenUsed="1"/>
+    <w:lsdException w:name="Table 3D effects 1" w:semiHidden="1" w:unhideWhenUsed="1"/>
+    <w:lsdException w:name="Table 3D effects 2" w:semiHidden="1" w:unhideWhenUsed="1"/>
+    <w:lsdException w:name="Table 3D effects 3" w:semiHidden="1" w:unhideWhenUsed="1"/>
+    <w:lsdException w:name="Table Contemporary" w:semiHidden="1" w:unhideWhenUsed="1"/>
+    <w:lsdException w:name="Table Elegant" w:semiHidden="1" w:unhideWhenUsed="1"/>
+    <w:lsdException w:name="Table Professional" w:semiHidden="1" w:unhideWhenUsed="1"/>
+    <w:lsdException w:name="Table Subtle 1" w:semiHidden="1" w:unhideWhenUsed="1"/>
+    <w:lsdException w:name="Table Subtle 2" w:semiHidden="1" w:unhideWhenUsed="1"/>
+    <w:lsdException w:name="Table Web 1" w:semiHidden="1" w:unhideWhenUsed="1"/>
+    <w:lsdException w:name="Table Web 2" w:semiHidden="1" w:unhideWhenUsed="1"/>
+    <w:lsdException w:name="Table Web 3" w:semiHidden="1" w:unhideWhenUsed="1"/>
+    <w:lsdException w:name="Balloon Text" w:semiHidden="1" w:unhideWhenUsed="1"/>
+    <w:lsdException w:name="Table Grid" w:uiPriority="39"/>
+    <w:lsdException w:name="Table Theme" w:semiHidden="1" w:unhideWhenUsed="1"/>
+    <w:lsdException w:name="Placeholder Text" w:semiHidden="1"/>
+    <w:lsdException w:name="No Spacing" w:uiPriority="1" w:qFormat="1"/>
+    <w:lsdException w:name="Light Shading" w:uiPriority="60"/>
+    <w:lsdException w:name="Light List" w:uiPriority="61"/>
+    <w:lsdException w:name="Light Grid" w:uiPriority="62"/>
+    <w:lsdException w:name="Medium Shading 1" w:uiPriority="63"/>
+    <w:lsdException w:name="Medium Shading 2" w:uiPriority="64"/>
+    <w:lsdException w:name="Medium List 1" w:uiPriority="65"/>
+    <w:lsdException w:name="Medium List 2" w:uiPriority="66"/>
+    <w:lsdException w:name="Medium Grid 1" w:uiPriority="67"/>
+    <w:lsdException w:name="Medium Grid 2" w:uiPriority="68"/>
+    <w:lsdException w:name="Medium Grid 3" w:uiPriority="69"/>
+    <w:lsdException w:name="Dark List" w:uiPriority="70"/>
+    <w:lsdException w:name="Colorful Shading" w:uiPriority="71"/>
+    <w:lsdException w:name="Colorful List" w:uiPriority="72"/>
+    <w:lsdException w:name="Colorful Grid" w:uiPriority="73"/>
+    <w:lsdException w:name="Light Shading Accent 1" w:uiPriority="60"/>
+    <w:lsdException w:name="Light List Accent 1" w:uiPriority="61"/>
+    <w:lsdException w:name="Light Grid Accent 1" w:uiPriority="62"/>
+    <w:lsdException w:name="Medium Shading 1 Accent 1" w:uiPriority="63"/>
+    <w:lsdException w:name="Medium Shading 2 Accent 1" w:uiPriority="64"/>
+    <w:lsdException w:name="Medium List 1 Accent 1" w:uiPriority="65"/>
+    <w:lsdException w:name="Revision" w:semiHidden="1"/>
+    <w:lsdException w:name="List Paragraph" w:uiPriority="34" w:qFormat="1"/>
+    <w:lsdException w:name="Quote" w:uiPriority="29" w:qFormat="1"/>
+    <w:lsdException w:name="Intense Quote" w:uiPriority="30" w:qFormat="1"/>
+    <w:lsdException w:name="Medium List 2 Accent 1" w:uiPriority="66"/>
+    <w:lsdException w:name="Medium Grid 1 Accent 1" w:uiPriority="67"/>
+    <w:lsdException w:name="Medium Grid 2 Accent 1" w:uiPriority="68"/>
+    <w:lsdException w:name="Medium Grid 3 Accent 1" w:uiPriority="69"/>
+    <w:lsdException w:name="Dark List Accent 1" w:uiPriority="70"/>
+    <w:lsdException w:name="Colorful Shading Accent 1" w:uiPriority="71"/>
+    <w:lsdException w:name="Colorful List Accent 1" w:uiPriority="72"/>
+    <w:lsdException w:name="Colorful Grid Accent 1" w:uiPriority="73"/>
+    <w:lsdException w:name="Light Shading Accent 2" w:uiPriority="60"/>
+    <w:lsdException w:name="Light List Accent 2" w:uiPriority="61"/>
+    <w:lsdException w:name="Light Grid Accent 2" w:uiPriority="62"/>
+    <w:lsdException w:name="Medium Shading 1 Accent 2" w:uiPriority="63"/>
+    <w:lsdException w:name="Medium Shading 2 Accent 2" w:uiPriority="64"/>
+    <w:lsdException w:name="Medium List 1 Accent 2" w:uiPriority="65"/>
+    <w:lsdException w:name="Medium List 2 Accent 2" w:uiPriority="66"/>
+    <w:lsdException w:name="Medium Grid 1 Accent 2" w:uiPriority="67"/>
+    <w:lsdException w:name="Medium Grid 2 Accent 2" w:uiPriority="68"/>
+    <w:lsdException w:name="Medium Grid 3 Accent 2" w:uiPriority="69"/>
+    <w:lsdException w:name="Dark List Accent 2" w:uiPriority="70"/>
+    <w:lsdException w:name="Colorful Shading Accent 2" w:uiPriority="71"/>
+    <w:lsdException w:name="Colorful List Accent 2" w:uiPriority="72"/>
+    <w:lsdException w:name="Colorful Grid Accent 2" w:uiPriority="73"/>
+    <w:lsdException w:name="Light Shading Accent 3" w:uiPriority="60"/>
+    <w:lsdException w:name="Light List Accent 3" w:uiPriority="61"/>
+    <w:lsdException w:name="Light Grid Accent 3" w:uiPriority="62"/>
+    <w:lsdException w:name="Medium Shading 1 Accent 3" w:uiPriority="63"/>
+    <w:lsdException w:name="Medium Shading 2 Accent 3" w:uiPriority="64"/>
+    <w:lsdException w:name="Medium List 1 Accent 3" w:uiPriority="65"/>
+    <w:lsdException w:name="Medium List 2 Accent 3" w:uiPriority="66"/>
+    <w:lsdException w:name="Medium Grid 1 Accent 3" w:uiPriority="67"/>
+    <w:lsdException w:name="Medium Grid 2 Accent 3" w:uiPriority="68"/>
+    <w:lsdException w:name="Medium Grid 3 Accent 3" w:uiPriority="69"/>
+    <w:lsdException w:name="Dark List Accent 3" w:uiPriority="70"/>
+    <w:lsdException w:name="Colorful Shading Accent 3" w:uiPriority="71"/>
+    <w:lsdException w:name="Colorful List Accent 3" w:uiPriority="72"/>
+    <w:lsdException w:name="Colorful Grid Accent 3" w:uiPriority="73"/>
+    <w:lsdException w:name="Light Shading Accent 4" w:uiPriority="60"/>
+    <w:lsdException w:name="Light List Accent 4" w:uiPriority="61"/>
+    <w:lsdException w:name="Light Grid Accent 4" w:uiPriority="62"/>
+    <w:lsdException w:name="Medium Shading 1 Accent 4" w:uiPriority="63"/>
+    <w:lsdException w:name="Medium Shading 2 Accent 4" w:uiPriority="64"/>
+    <w:lsdException w:name="Medium List 1 Accent 4" w:uiPriority="65"/>
+    <w:lsdException w:name="Medium List 2 Accent 4" w:uiPriority="66"/>
+    <w:lsdException w:name="Medium Grid 1 Accent 4" w:uiPriority="67"/>
+    <w:lsdException w:name="Medium Grid 2 Accent 4" w:uiPriority="68"/>
+    <w:lsdException w:name="Medium Grid 3 Accent 4" w:uiPriority="69"/>
+    <w:lsdException w:name="Dark List Accent 4" w:uiPriority="70"/>
+    <w:lsdException w:name="Colorful Shading Accent 4" w:uiPriority="71"/>
+    <w:lsdException w:name="Colorful List Accent 4" w:uiPriority="72"/>
+    <w:lsdException w:name="Colorful Grid Accent 4" w:uiPriority="73"/>
+    <w:lsdException w:name="Light Shading Accent 5" w:uiPriority="60"/>
+    <w:lsdException w:name="Light List Accent 5" w:uiPriority="61"/>
+    <w:lsdException w:name="Light Grid Accent 5" w:uiPriority="62"/>
+    <w:lsdException w:name="Medium Shading 1 Accent 5" w:uiPriority="63"/>
+    <w:lsdException w:name="Medium Shading 2 Accent 5" w:uiPriority="64"/>
+    <w:lsdException w:name="Medium List 1 Accent 5" w:uiPriority="65"/>
+    <w:lsdException w:name="Medium List 2 Accent 5" w:uiPriority="66"/>
+    <w:lsdException w:name="Medium Grid 1 Accent 5" w:uiPriority="67"/>
+    <w:lsdException w:name="Medium Grid 2 Accent 5" w:uiPriority="68"/>
+    <w:lsdException w:name="Medium Grid 3 Accent 5" w:uiPriority="69"/>
+    <w:lsdException w:name="Dark List Accent 5" w:uiPriority="70"/>
+    <w:lsdException w:name="Colorful Shading Accent 5" w:uiPriority="71"/>
+    <w:lsdException w:name="Colorful List Accent 5" w:uiPriority="72"/>
+    <w:lsdException w:name="Colorful Grid Accent 5" w:uiPriority="73"/>
+    <w:lsdException w:name="Light Shading Accent 6" w:uiPriority="60"/>
+    <w:lsdException w:name="Light List Accent 6" w:uiPriority="61"/>
+    <w:lsdException w:name="Light Grid Accent 6" w:uiPriority="62"/>
+    <w:lsdException w:name="Medium Shading 1 Accent 6" w:uiPriority="63"/>
+    <w:lsdException w:name="Medium Shading 2 Accent 6" w:uiPriority="64"/>
+    <w:lsdException w:name="Medium List 1 Accent 6" w:uiPriority="65"/>
+    <w:lsdException w:name="Medium List 2 Accent 6" w:uiPriority="66"/>
+    <w:lsdException w:name="Medium Grid 1 Accent 6" w:uiPriority="67"/>
+    <w:lsdException w:name="Medium Grid 2 Accent 6" w:uiPriority="68"/>
+    <w:lsdException w:name="Medium Grid 3 Accent 6" w:uiPriority="69"/>
+    <w:lsdException w:name="Dark List Accent 6" w:uiPriority="70"/>
+    <w:lsdException w:name="Colorful Shading Accent 6" w:uiPriority="71"/>
+    <w:lsdException w:name="Colorful List Accent 6" w:uiPriority="72"/>
+    <w:lsdException w:name="Colorful Grid Accent 6" w:uiPriority="73"/>
+    <w:lsdException w:name="Subtle Emphasis" w:uiPriority="19" w:qFormat="1"/>
+    <w:lsdException w:name="Intense Emphasis" w:uiPriority="21" w:qFormat="1"/>
+    <w:lsdException w:name="Subtle Reference" w:uiPriority="31" w:qFormat="1"/>
+    <w:lsdException w:name="Intense Reference" w:uiPriority="32" w:qFormat="1"/>
+    <w:lsdException w:name="Book Title" w:uiPriority="33" w:qFormat="1"/>
+    <w:lsdException w:name="Bibliography" w:semiHidden="1" w:uiPriority="37" w:unhideWhenUsed="1"/>
+    <w:lsdException w:name="TOC Heading" w:semiHidden="1" w:uiPriority="39" w:unhideWhenUsed="1" w:qFormat="1"/>
+    <w:lsdException w:name="Plain Table 1" w:uiPriority="41"/>
+    <w:lsdException w:name="Plain Table 2" w:uiPriority="42"/>
+    <w:lsdException w:name="Plain Table 3" w:uiPriority="43"/>
+    <w:lsdException w:name="Plain Table 4" w:uiPriority="44"/>
+    <w:lsdException w:name="Plain Table 5" w:uiPriority="45"/>
+    <w:lsdException w:name="Grid Table Light" w:uiPriority="40"/>
+    <w:lsdException w:name="Grid Table 1 Light" w:uiPriority="46"/>
+    <w:lsdException w:name="Grid Table 2" w:uiPriority="47"/>
+    <w:lsdException w:name="Grid Table 3" w:uiPriority="48"/>
+    <w:lsdException w:name="Grid Table 4" w:uiPriority="49"/>
+    <w:lsdException w:name="Grid Table 5 Dark" w:uiPriority="50"/>
+    <w:lsdException w:name="Grid Table 6 Colorful" w:uiPriority="51"/>
+    <w:lsdException w:name="Grid Table 7 Colorful" w:uiPriority="52"/>
+    <w:lsdException w:name="Grid Table 1 Light Accent 1" w:uiPriority="46"/>
+    <w:lsdException w:name="Grid Table 2 Accent 1" w:uiPriority="47"/>
+    <w:lsdException w:name="Grid Table 3 Accent 1" w:uiPriority="48"/>
+    <w:lsdException w:name="Grid Table 4 Accent 1" w:uiPriority="49"/>
+    <w:lsdException w:name="Grid Table 5 Dark Accent 1" w:uiPriority="50"/>
+    <w:lsdException w:name="Grid Table 6 Colorful Accent 1" w:uiPriority="51"/>
+    <w:lsdException w:name="Grid Table 7 Colorful Accent 1" w:uiPriority="52"/>
+    <w:lsdException w:name="Grid Table 1 Light Accent 2" w:uiPriority="46"/>
+    <w:lsdException w:name="Grid Table 2 Accent 2" w:uiPriority="47"/>
+    <w:lsdException w:name="Grid Table 3 Accent 2" w:uiPriority="48"/>
+    <w:lsdException w:name="Grid Table 4 Accent 2" w:uiPriority="49"/>
+    <w:lsdException w:name="Grid Table 5 Dark Accent 2" w:uiPriority="50"/>
+    <w:lsdException w:name="Grid Table 6 Colorful Accent 2" w:uiPriority="51"/>
+    <w:lsdException w:name="Grid Table 7 Colorful Accent 2" w:uiPriority="52"/>
+    <w:lsdException w:name="Grid Table 1 Light Accent 3" w:uiPriority="46"/>
+    <w:lsdException w:name="Grid Table 2 Accent 3" w:uiPriority="47"/>
+    <w:lsdException w:name="Grid Table 3 Accent 3" w:uiPriority="48"/>
+    <w:lsdException w:name="Grid Table 4 Accent 3" w:uiPriority="49"/>
+    <w:lsdException w:name="Grid Table 5 Dark Accent 3" w:uiPriority="50"/>
+    <w:lsdException w:name="Grid Table 6 Colorful Accent 3" w:uiPriority="51"/>
+    <w:lsdException w:name="Grid Table 7 Colorful Accent 3" w:uiPriority="52"/>
+    <w:lsdException w:name="Grid Table 1 Light Accent 4" w:uiPriority="46"/>
+    <w:lsdException w:name="Grid Table 2 Accent 4" w:uiPriority="47"/>
+    <w:lsdException w:name="Grid Table 3 Accent 4" w:uiPriority="48"/>
+    <w:lsdException w:name="Grid Table 4 Accent 4" w:uiPriority="49"/>
+    <w:lsdException w:name="Grid Table 5 Dark Accent 4" w:uiPriority="50"/>
+    <w:lsdException w:name="Grid Table 6 Colorful Accent 4" w:uiPriority="51"/>
+    <w:lsdException w:name="Grid Table 7 Colorful Accent 4" w:uiPriority="52"/>
+    <w:lsdException w:name="Grid Table 1 Light Accent 5" w:uiPriority="46"/>
+    <w:lsdException w:name="Grid Table 2 Accent 5" w:uiPriority="47"/>
+    <w:lsdException w:name="Grid Table 3 Accent 5" w:uiPriority="48"/>
+    <w:lsdException w:name="Grid Table 4 Accent 5" w:uiPriority="49"/>
+    <w:lsdException w:name="Grid Table 5 Dark Accent 5" w:uiPriority="50"/>
+    <w:lsdException w:name="Grid Table 6 Colorful Accent 5" w:uiPriority="51"/>
+    <w:lsdException w:name="Grid Table 7 Colorful Accent 5" w:uiPriority="52"/>
+    <w:lsdException w:name="Grid Table 1 Light Accent 6" w:uiPriority="46"/>
+    <w:lsdException w:name="Grid Table 2 Accent 6" w:uiPriority="47"/>
+    <w:lsdException w:name="Grid Table 3 Accent 6" w:uiPriority="48"/>
+    <w:lsdException w:name="Grid Table 4 Accent 6" w:uiPriority="49"/>
+    <w:lsdException w:name="Grid Table 5 Dark Accent 6" w:uiPriority="50"/>
+    <w:lsdException w:name="Grid Table 6 Colorful Accent 6" w:uiPriority="51"/>
+    <w:lsdException w:name="Grid Table 7 Colorful Accent 6" w:uiPriority="52"/>
+    <w:lsdException w:name="List Table 1 Light" w:uiPriority="46"/>
+    <w:lsdException w:name="List Table 2" w:uiPriority="47"/>
+    <w:lsdException w:name="List Table 3" w:uiPriority="48"/>
+    <w:lsdException w:name="List Table 4" w:uiPriority="49"/>
+    <w:lsdException w:name="List Table 5 Dark" w:uiPriority="50"/>
+    <w:lsdException w:name="List Table 6 Colorful" w:uiPriority="51"/>
+    <w:lsdException w:name="List Table 7 Colorful" w:uiPriority="52"/>
+    <w:lsdException w:name="List Table 1 Light Accent 1" w:uiPriority="46"/>
+    <w:lsdException w:name="List Table 2 Accent 1" w:uiPriority="47"/>
+    <w:lsdException w:name="List Table 3 Accent 1" w:uiPriority="48"/>
+    <w:lsdException w:name="List Table 4 Accent 1" w:uiPriority="49"/>
+    <w:lsdException w:name="List Table 5 Dark Accent 1" w:uiPriority="50"/>
+    <w:lsdException w:name="List Table 6 Colorful Accent 1" w:uiPriority="51"/>
+    <w:lsdException w:name="List Table 7 Colorful Accent 1" w:uiPriority="52"/>
+    <w:lsdException w:name="List Table 1 Light Accent 2" w:uiPriority="46"/>
+    <w:lsdException w:name="List Table 2 Accent 2" w:uiPriority="47"/>
+    <w:lsdException w:name="List Table 3 Accent 2" w:uiPriority="48"/>
+    <w:lsdException w:name="List Table 4 Accent 2" w:uiPriority="49"/>
+    <w:lsdException w:name="List Table 5 Dark Accent 2" w:uiPriority="50"/>
+    <w:lsdException w:name="List Table 6 Colorful Accent 2" w:uiPriority="51"/>
+    <w:lsdException w:name="List Table 7 Colorful Accent 2" w:uiPriority="52"/>
+    <w:lsdException w:name="List Table 1 Light Accent 3" w:uiPriority="46"/>
+    <w:lsdException w:name="List Table 2 Accent 3" w:uiPriority="47"/>
+    <w:lsdException w:name="List Table 3 Accent 3" w:uiPriority="48"/>
+    <w:lsdException w:name="List Table 4 Accent 3" w:uiPriority="49"/>
+    <w:lsdException w:name="List Table 5 Dark Accent 3" w:uiPriority="50"/>
+    <w:lsdException w:name="List Table 6 Colorful Accent 3" w:uiPriority="51"/>
+    <w:lsdException w:name="List Table 7 Colorful Accent 3" w:uiPriority="52"/>
+    <w:lsdException w:name="List Table 1 Light Accent 4" w:uiPriority="46"/>
+    <w:lsdException w:name="List Table 2 Accent 4" w:uiPriority="47"/>
+    <w:lsdException w:name="List Table 3 Accent 4" w:uiPriority="48"/>
+    <w:lsdException w:name="List Table 4 Accent 4" w:uiPriority="49"/>
+    <w:lsdException w:name="List Table 5 Dark Accent 4" w:uiPriority="50"/>
+    <w:lsdException w:name="List Table 6 Colorful Accent 4" w:uiPriority="51"/>
+    <w:lsdException w:name="List Table 7 Colorful Accent 4" w:uiPriority="52"/>
+    <w:lsdException w:name="List Table 1 Light Accent 5" w:uiPriority="46"/>
+    <w:lsdException w:name="List Table 2 Accent 5" w:uiPriority="47"/>
+    <w:lsdException w:name="List Table 3 Accent 5" w:uiPriority="48"/>
+    <w:lsdException w:name="List Table 4 Accent 5" w:uiPriority="49"/>
+    <w:lsdException w:name="List Table 5 Dark Accent 5" w:uiPriority="50"/>
+    <w:lsdException w:name="List Table 6 Colorful Accent 5" w:uiPriority="51"/>
+    <w:lsdException w:name="List Table 7 Colorful Accent 5" w:uiPriority="52"/>
+    <w:lsdException w:name="List Table 1 Light Accent 6" w:uiPriority="46"/>
+    <w:lsdException w:name="List Table 2 Accent 6" w:uiPriority="47"/>
+    <w:lsdException w:name="List Table 3 Accent 6" w:uiPriority="48"/>
+    <w:lsdException w:name="List Table 4 Accent 6" w:uiPriority="49"/>
+    <w:lsdException w:name="List Table 5 Dark Accent 6" w:uiPriority="50"/>
+    <w:lsdException w:name="List Table 6 Colorful Accent 6" w:uiPriority="51"/>
+    <w:lsdException w:name="List Table 7 Colorful Accent 6" w:uiPriority="52"/>
+  </w:latentStyles>
+  <w:style w:type="paragraph" w:default="1" w:styleId="Normal">
+    <w:name w:val="Normal"/>
+    <w:qFormat/>
+  </w:style>
+  <w:style w:type="character" w:default="1" w:styleId="DefaultParagraphFont">
+    <w:name w:val="Default Paragraph Font"/>
+    <w:uiPriority w:val="1"/>
+    <w:semiHidden/>
+    <w:unhideWhenUsed/>
+  </w:style>
+  <w:style w:type="table" w:default="1" w:styleId="TableNormal">
+    <w:name w:val="Normal Table"/>
+    <w:uiPriority w:val="99"/>
+    <w:semiHidden/>
+    <w:unhideWhenUsed/>
+    <w:tblPr>
+      <w:tblInd w:w="0" w:type="dxa"/>
+      <w:tblCellMar>
+        <w:top w:w="0" w:type="dxa"/>
+        <w:left w:w="108" w:type="dxa"/>
+        <w:bottom w:w="0" w:type="dxa"/>
+        <w:right w:w="108" w:type="dxa"/>
+      </w:tblCellMar>
+    </w:tblPr>
+  </w:style>
+  <w:style w:type="numbering" w:default="1" w:styleId="NoList">
+    <w:name w:val="No List"/>
+    <w:uiPriority w:val="99"/>
+    <w:semiHidden/>
+    <w:unhideWhenUsed/>
+  </w:style>
+</w:styles>
+</file>
+
+<file path=word/glossary/webSettings.xml><?xml version="1.0" encoding="utf-8"?>
+<w:webSettings xmlns:mc="http://schemas.openxmlformats.org/markup-compatibility/2006" xmlns:r="http://schemas.openxmlformats.org/officeDocument/2006/relationships" xmlns:w="http://schemas.openxmlformats.org/wordprocessingml/2006/main" xmlns:w14="http://schemas.microsoft.com/office/word/2010/wordml" xmlns:w15="http://schemas.microsoft.com/office/word/2012/wordml" xmlns:w16se="http://schemas.microsoft.com/office/word/2015/wordml/symex" mc:Ignorable="w14 w15 w16se"/>
 </file>
 
 <file path=word/theme/theme1.xml><?xml version="1.0" encoding="utf-8"?>
@@ -10527,16 +11227,16 @@
 </file>
 
 <file path=customXml/item3.xml><?xml version="1.0" encoding="utf-8"?>
-<b:Sources xmlns:b="http://schemas.openxmlformats.org/officeDocument/2006/bibliography" xmlns="http://schemas.openxmlformats.org/officeDocument/2006/bibliography" SelectedStyle="\APASixthEditionOfficeOnline.xsl" StyleName="APA" Version="6"/>
-</file>
-
-<file path=customXml/item4.xml><?xml version="1.0" encoding="utf-8"?>
 <?mso-contentType ?>
 <FormTemplates xmlns="http://schemas.microsoft.com/sharepoint/v3/contenttype/forms">
   <Display>DocumentLibraryForm</Display>
   <Edit>DocumentLibraryForm</Edit>
   <New>DocumentLibraryForm</New>
 </FormTemplates>
+</file>
+
+<file path=customXml/item4.xml><?xml version="1.0" encoding="utf-8"?>
+<b:Sources xmlns:b="http://schemas.openxmlformats.org/officeDocument/2006/bibliography" xmlns="http://schemas.openxmlformats.org/officeDocument/2006/bibliography" SelectedStyle="\APASixthEditionOfficeOnline.xsl" StyleName="APA" Version="6"/>
 </file>
 
 <file path=customXml/itemProps1.xml><?xml version="1.0" encoding="utf-8"?>
@@ -10562,31 +11262,31 @@
 <ds:datastoreItem xmlns:ds="http://schemas.openxmlformats.org/officeDocument/2006/customXml" ds:itemID="{2DA205DA-6DE7-4619-BFED-46F23BC81C77}">
   <ds:schemaRefs>
     <ds:schemaRef ds:uri="http://purl.org/dc/dcmitype/"/>
+    <ds:schemaRef ds:uri="http://www.w3.org/XML/1998/namespace"/>
+    <ds:schemaRef ds:uri="http://schemas.microsoft.com/office/2006/documentManagement/types"/>
+    <ds:schemaRef ds:uri="06432eae-8533-4df5-937d-43766ade3675"/>
+    <ds:schemaRef ds:uri="http://schemas.microsoft.com/office/infopath/2007/PartnerControls"/>
+    <ds:schemaRef ds:uri="http://schemas.openxmlformats.org/package/2006/metadata/core-properties"/>
     <ds:schemaRef ds:uri="http://purl.org/dc/elements/1.1/"/>
-    <ds:schemaRef ds:uri="http://www.w3.org/XML/1998/namespace"/>
-    <ds:schemaRef ds:uri="http://schemas.openxmlformats.org/package/2006/metadata/core-properties"/>
-    <ds:schemaRef ds:uri="http://schemas.microsoft.com/office/2006/documentManagement/types"/>
-    <ds:schemaRef ds:uri="http://schemas.microsoft.com/office/infopath/2007/PartnerControls"/>
+    <ds:schemaRef ds:uri="1ff3d8b9-2b7c-4f0c-9f43-537cb7877b76"/>
+    <ds:schemaRef ds:uri="http://schemas.microsoft.com/office/2006/metadata/properties"/>
     <ds:schemaRef ds:uri="http://purl.org/dc/terms/"/>
-    <ds:schemaRef ds:uri="1ff3d8b9-2b7c-4f0c-9f43-537cb7877b76"/>
-    <ds:schemaRef ds:uri="06432eae-8533-4df5-937d-43766ade3675"/>
-    <ds:schemaRef ds:uri="http://schemas.microsoft.com/office/2006/metadata/properties"/>
   </ds:schemaRefs>
 </ds:datastoreItem>
 </file>
 
 <file path=customXml/itemProps3.xml><?xml version="1.0" encoding="utf-8"?>
-<ds:datastoreItem xmlns:ds="http://schemas.openxmlformats.org/officeDocument/2006/customXml" ds:itemID="{1BC158A6-E676-4256-B947-4B2D7D369D69}">
+<ds:datastoreItem xmlns:ds="http://schemas.openxmlformats.org/officeDocument/2006/customXml" ds:itemID="{66161678-5F3C-4111-A6CC-99AA1F230222}">
   <ds:schemaRefs>
-    <ds:schemaRef ds:uri="http://schemas.openxmlformats.org/officeDocument/2006/bibliography"/>
+    <ds:schemaRef ds:uri="http://schemas.microsoft.com/sharepoint/v3/contenttype/forms"/>
   </ds:schemaRefs>
 </ds:datastoreItem>
 </file>
 
 <file path=customXml/itemProps4.xml><?xml version="1.0" encoding="utf-8"?>
-<ds:datastoreItem xmlns:ds="http://schemas.openxmlformats.org/officeDocument/2006/customXml" ds:itemID="{66161678-5F3C-4111-A6CC-99AA1F230222}">
+<ds:datastoreItem xmlns:ds="http://schemas.openxmlformats.org/officeDocument/2006/customXml" ds:itemID="{F24A47F8-C16A-4465-8D11-8A8C9441EAAD}">
   <ds:schemaRefs>
-    <ds:schemaRef ds:uri="http://schemas.microsoft.com/sharepoint/v3/contenttype/forms"/>
+    <ds:schemaRef ds:uri="http://schemas.openxmlformats.org/officeDocument/2006/bibliography"/>
   </ds:schemaRefs>
 </ds:datastoreItem>
 </file>
</xml_diff>